<commit_message>
Updated the code manual.
</commit_message>
<xml_diff>
--- a/docs/Tomofast-x User Manual.docx
+++ b/docs/Tomofast-x User Manual.docx
@@ -4994,7 +4994,28 @@
         <w:t>, is based on the inverse power law of th</w:t>
       </w:r>
       <w:r>
-        <w:t>e distance to the grid cell, defined as:</w:t>
+        <w:t>e distance</w:t>
+      </w:r>
+      <w:r>
+        <w:t xml:space="preserve"> from the surface</w:t>
+      </w:r>
+      <w:r>
+        <w:t xml:space="preserve"> to the </w:t>
+      </w:r>
+      <w:r>
+        <w:t>j</w:t>
+      </w:r>
+      <w:r>
+        <w:rPr>
+          <w:vertAlign w:val="superscript"/>
+        </w:rPr>
+        <w:t>th</w:t>
+      </w:r>
+      <w:r>
+        <w:t xml:space="preserve"> </w:t>
+      </w:r>
+      <w:r>
+        <w:t>grid cell, defined as:</w:t>
       </w:r>
     </w:p>
     <w:p>
@@ -5011,7 +5032,21 @@
               <w:rFonts w:ascii="Cambria Math" w:hAnsi="Cambria Math"/>
               <w:szCs w:val="24"/>
             </w:rPr>
-            <m:t>W=</m:t>
+            <m:t>W</m:t>
+          </m:r>
+          <m:r>
+            <w:rPr>
+              <w:rFonts w:ascii="Cambria Math" w:hAnsi="Cambria Math"/>
+              <w:szCs w:val="24"/>
+            </w:rPr>
+            <m:t>(j)</m:t>
+          </m:r>
+          <m:r>
+            <w:rPr>
+              <w:rFonts w:ascii="Cambria Math" w:hAnsi="Cambria Math"/>
+              <w:szCs w:val="24"/>
+            </w:rPr>
+            <m:t>=</m:t>
           </m:r>
           <m:f>
             <m:fPr>
@@ -5049,7 +5084,43 @@
                       <w:rFonts w:ascii="Cambria Math" w:hAnsi="Cambria Math"/>
                       <w:szCs w:val="24"/>
                     </w:rPr>
-                    <m:t>(Z-</m:t>
+                    <m:t>(</m:t>
+                  </m:r>
+                  <m:sSub>
+                    <m:sSubPr>
+                      <m:ctrlPr>
+                        <w:rPr>
+                          <w:rFonts w:ascii="Cambria Math" w:hAnsi="Cambria Math"/>
+                          <w:i/>
+                          <w:szCs w:val="24"/>
+                        </w:rPr>
+                      </m:ctrlPr>
+                    </m:sSubPr>
+                    <m:e>
+                      <m:r>
+                        <w:rPr>
+                          <w:rFonts w:ascii="Cambria Math" w:hAnsi="Cambria Math"/>
+                          <w:szCs w:val="24"/>
+                        </w:rPr>
+                        <m:t>Z</m:t>
+                      </m:r>
+                    </m:e>
+                    <m:sub>
+                      <m:r>
+                        <w:rPr>
+                          <w:rFonts w:ascii="Cambria Math" w:hAnsi="Cambria Math"/>
+                          <w:szCs w:val="24"/>
+                        </w:rPr>
+                        <m:t>j</m:t>
+                      </m:r>
+                    </m:sub>
+                  </m:sSub>
+                  <m:r>
+                    <w:rPr>
+                      <w:rFonts w:ascii="Cambria Math" w:hAnsi="Cambria Math"/>
+                      <w:szCs w:val="24"/>
+                    </w:rPr>
+                    <m:t>-</m:t>
                   </m:r>
                   <m:sSub>
                     <m:sSubPr>
@@ -5096,6 +5167,13 @@
                     </w:rPr>
                     <m:t>q</m:t>
                   </m:r>
+                  <m:r>
+                    <w:rPr>
+                      <w:rFonts w:ascii="Cambria Math" w:hAnsi="Cambria Math"/>
+                      <w:szCs w:val="24"/>
+                    </w:rPr>
+                    <m:t>/2</m:t>
+                  </m:r>
                 </m:sup>
               </m:sSup>
             </m:den>
@@ -5173,7 +5251,19 @@
         <w:rPr>
           <w:rFonts w:eastAsiaTheme="minorEastAsia"/>
         </w:rPr>
-        <w:t xml:space="preserve"> can be specified in the category </w:t>
+        <w:t xml:space="preserve"> can be specified in</w:t>
+      </w:r>
+      <w:r>
+        <w:rPr>
+          <w:rFonts w:eastAsiaTheme="minorEastAsia"/>
+        </w:rPr>
+        <w:t xml:space="preserve"> parameters</w:t>
+      </w:r>
+      <w:r>
+        <w:rPr>
+          <w:rFonts w:eastAsiaTheme="minorEastAsia"/>
+        </w:rPr>
+        <w:t xml:space="preserve"> </w:t>
       </w:r>
       <w:r>
         <w:rPr>
@@ -5183,7 +5273,33 @@
           <w:szCs w:val="18"/>
           <w:shd w:val="clear" w:color="auto" w:fill="FFFFFF"/>
         </w:rPr>
-        <w:t>powerWeight</w:t>
+        <w:t>power</w:t>
+      </w:r>
+      <w:r>
+        <w:rPr>
+          <w:rFonts w:ascii="Consolas" w:hAnsi="Consolas"/>
+          <w:color w:val="002060"/>
+          <w:sz w:val="22"/>
+          <w:szCs w:val="18"/>
+          <w:shd w:val="clear" w:color="auto" w:fill="FFFFFF"/>
+        </w:rPr>
+        <w:t xml:space="preserve"> </w:t>
+      </w:r>
+      <w:r>
+        <w:rPr>
+          <w:rFonts w:eastAsiaTheme="minorEastAsia"/>
+        </w:rPr>
+        <w:t xml:space="preserve">and </w:t>
+      </w:r>
+      <w:r>
+        <w:rPr>
+          <w:rFonts w:ascii="Consolas" w:hAnsi="Consolas"/>
+          <w:color w:val="002060"/>
+          <w:sz w:val="22"/>
+          <w:szCs w:val="18"/>
+          <w:shd w:val="clear" w:color="auto" w:fill="FFFFFF"/>
+        </w:rPr>
+        <w:t>Z0</w:t>
       </w:r>
       <w:r>
         <w:rPr>
@@ -5239,7 +5355,7 @@
         <w:rPr>
           <w:rFonts w:eastAsiaTheme="minorEastAsia"/>
         </w:rPr>
-        <w:t>grid (cells) dimensions.</w:t>
+        <w:t>grid (cells) dimensions, and data locations.</w:t>
       </w:r>
     </w:p>
     <w:p>
@@ -5250,7 +5366,622 @@
         <w:t xml:space="preserve">depth </w:t>
       </w:r>
       <w:r>
-        <w:t>weighting type 3 corresponds to the depth weighting based on the integrated sensitivity matrix (square roots of the norms on the sensitivity matrix columns).</w:t>
+        <w:t>weighting type 2</w:t>
+      </w:r>
+      <w:r>
+        <w:t xml:space="preserve"> corresponds to the depth weighting based on the </w:t>
+      </w:r>
+      <w:r>
+        <w:t>distance to data (i.e., it varies in all model dimensions)</w:t>
+      </w:r>
+      <w:r>
+        <w:t>.</w:t>
+      </w:r>
+      <w:r>
+        <w:t xml:space="preserve"> It is a preferable option for models with non-flat topography, and is defined as:</w:t>
+      </w:r>
+    </w:p>
+    <w:p>
+      <w:pPr>
+        <w:jc w:val="center"/>
+        <w:rPr>
+          <w:rFonts w:eastAsiaTheme="minorEastAsia"/>
+          <w:szCs w:val="24"/>
+        </w:rPr>
+      </w:pPr>
+      <m:oMathPara>
+        <m:oMath>
+          <m:r>
+            <w:rPr>
+              <w:rFonts w:ascii="Cambria Math" w:hAnsi="Cambria Math"/>
+              <w:szCs w:val="24"/>
+            </w:rPr>
+            <m:t>W</m:t>
+          </m:r>
+          <m:d>
+            <m:dPr>
+              <m:ctrlPr>
+                <w:rPr>
+                  <w:rFonts w:ascii="Cambria Math" w:hAnsi="Cambria Math"/>
+                  <w:i/>
+                  <w:szCs w:val="24"/>
+                </w:rPr>
+              </m:ctrlPr>
+            </m:dPr>
+            <m:e>
+              <m:r>
+                <w:rPr>
+                  <w:rFonts w:ascii="Cambria Math" w:hAnsi="Cambria Math"/>
+                  <w:szCs w:val="24"/>
+                </w:rPr>
+                <m:t>j</m:t>
+              </m:r>
+            </m:e>
+          </m:d>
+          <m:r>
+            <w:rPr>
+              <w:rFonts w:ascii="Cambria Math" w:hAnsi="Cambria Math"/>
+              <w:szCs w:val="24"/>
+            </w:rPr>
+            <m:t>=</m:t>
+          </m:r>
+          <m:f>
+            <m:fPr>
+              <m:ctrlPr>
+                <w:rPr>
+                  <w:rFonts w:ascii="Cambria Math" w:hAnsi="Cambria Math"/>
+                  <w:i/>
+                  <w:szCs w:val="24"/>
+                </w:rPr>
+              </m:ctrlPr>
+            </m:fPr>
+            <m:num>
+              <m:r>
+                <w:rPr>
+                  <w:rFonts w:ascii="Cambria Math" w:hAnsi="Cambria Math"/>
+                  <w:szCs w:val="24"/>
+                </w:rPr>
+                <m:t>1</m:t>
+              </m:r>
+            </m:num>
+            <m:den>
+              <m:rad>
+                <m:radPr>
+                  <m:degHide m:val="1"/>
+                  <m:ctrlPr>
+                    <w:rPr>
+                      <w:rFonts w:ascii="Cambria Math" w:hAnsi="Cambria Math"/>
+                      <w:i/>
+                      <w:szCs w:val="24"/>
+                    </w:rPr>
+                  </m:ctrlPr>
+                </m:radPr>
+                <m:deg/>
+                <m:e>
+                  <m:r>
+                    <w:rPr>
+                      <w:rFonts w:ascii="Cambria Math" w:hAnsi="Cambria Math"/>
+                      <w:szCs w:val="24"/>
+                    </w:rPr>
+                    <m:t>∆</m:t>
+                  </m:r>
+                  <m:sSub>
+                    <m:sSubPr>
+                      <m:ctrlPr>
+                        <w:rPr>
+                          <w:rFonts w:ascii="Cambria Math" w:hAnsi="Cambria Math"/>
+                          <w:i/>
+                          <w:szCs w:val="24"/>
+                        </w:rPr>
+                      </m:ctrlPr>
+                    </m:sSubPr>
+                    <m:e>
+                      <m:r>
+                        <w:rPr>
+                          <w:rFonts w:ascii="Cambria Math" w:hAnsi="Cambria Math"/>
+                          <w:szCs w:val="24"/>
+                        </w:rPr>
+                        <m:t>V</m:t>
+                      </m:r>
+                    </m:e>
+                    <m:sub>
+                      <m:r>
+                        <w:rPr>
+                          <w:rFonts w:ascii="Cambria Math" w:hAnsi="Cambria Math"/>
+                          <w:szCs w:val="24"/>
+                        </w:rPr>
+                        <m:t>j</m:t>
+                      </m:r>
+                    </m:sub>
+                  </m:sSub>
+                </m:e>
+              </m:rad>
+            </m:den>
+          </m:f>
+          <m:sSup>
+            <m:sSupPr>
+              <m:ctrlPr>
+                <w:rPr>
+                  <w:rFonts w:ascii="Cambria Math" w:hAnsi="Cambria Math"/>
+                  <w:i/>
+                  <w:szCs w:val="24"/>
+                </w:rPr>
+              </m:ctrlPr>
+            </m:sSupPr>
+            <m:e>
+              <m:d>
+                <m:dPr>
+                  <m:begChr m:val="{"/>
+                  <m:endChr m:val="}"/>
+                  <m:ctrlPr>
+                    <w:rPr>
+                      <w:rFonts w:ascii="Cambria Math" w:hAnsi="Cambria Math"/>
+                      <w:i/>
+                      <w:szCs w:val="24"/>
+                    </w:rPr>
+                  </m:ctrlPr>
+                </m:dPr>
+                <m:e>
+                  <m:nary>
+                    <m:naryPr>
+                      <m:chr m:val="∑"/>
+                      <m:limLoc m:val="undOvr"/>
+                      <m:ctrlPr>
+                        <w:rPr>
+                          <w:rFonts w:ascii="Cambria Math" w:hAnsi="Cambria Math"/>
+                          <w:i/>
+                          <w:szCs w:val="24"/>
+                        </w:rPr>
+                      </m:ctrlPr>
+                    </m:naryPr>
+                    <m:sub>
+                      <m:r>
+                        <w:rPr>
+                          <w:rFonts w:ascii="Cambria Math" w:hAnsi="Cambria Math"/>
+                          <w:szCs w:val="24"/>
+                        </w:rPr>
+                        <m:t>i=1</m:t>
+                      </m:r>
+                    </m:sub>
+                    <m:sup>
+                      <m:r>
+                        <w:rPr>
+                          <w:rFonts w:ascii="Cambria Math" w:hAnsi="Cambria Math"/>
+                          <w:szCs w:val="24"/>
+                        </w:rPr>
+                        <m:t>N</m:t>
+                      </m:r>
+                    </m:sup>
+                    <m:e>
+                      <m:sSup>
+                        <m:sSupPr>
+                          <m:ctrlPr>
+                            <w:rPr>
+                              <w:rFonts w:ascii="Cambria Math" w:hAnsi="Cambria Math"/>
+                              <w:i/>
+                              <w:szCs w:val="24"/>
+                            </w:rPr>
+                          </m:ctrlPr>
+                        </m:sSupPr>
+                        <m:e>
+                          <m:d>
+                            <m:dPr>
+                              <m:begChr m:val="["/>
+                              <m:endChr m:val="]"/>
+                              <m:ctrlPr>
+                                <w:rPr>
+                                  <w:rFonts w:ascii="Cambria Math" w:hAnsi="Cambria Math"/>
+                                  <w:i/>
+                                  <w:szCs w:val="24"/>
+                                </w:rPr>
+                              </m:ctrlPr>
+                            </m:dPr>
+                            <m:e>
+                              <m:nary>
+                                <m:naryPr>
+                                  <m:limLoc m:val="subSup"/>
+                                  <m:ctrlPr>
+                                    <w:rPr>
+                                      <w:rFonts w:ascii="Cambria Math" w:hAnsi="Cambria Math"/>
+                                      <w:i/>
+                                      <w:szCs w:val="24"/>
+                                    </w:rPr>
+                                  </m:ctrlPr>
+                                </m:naryPr>
+                                <m:sub>
+                                  <m:r>
+                                    <w:rPr>
+                                      <w:rFonts w:ascii="Cambria Math" w:hAnsi="Cambria Math"/>
+                                      <w:szCs w:val="24"/>
+                                    </w:rPr>
+                                    <m:t>∆</m:t>
+                                  </m:r>
+                                  <m:sSub>
+                                    <m:sSubPr>
+                                      <m:ctrlPr>
+                                        <w:rPr>
+                                          <w:rFonts w:ascii="Cambria Math" w:hAnsi="Cambria Math"/>
+                                          <w:i/>
+                                          <w:szCs w:val="24"/>
+                                        </w:rPr>
+                                      </m:ctrlPr>
+                                    </m:sSubPr>
+                                    <m:e>
+                                      <m:r>
+                                        <w:rPr>
+                                          <w:rFonts w:ascii="Cambria Math" w:hAnsi="Cambria Math"/>
+                                          <w:szCs w:val="24"/>
+                                        </w:rPr>
+                                        <m:t>V</m:t>
+                                      </m:r>
+                                    </m:e>
+                                    <m:sub>
+                                      <m:r>
+                                        <w:rPr>
+                                          <w:rFonts w:ascii="Cambria Math" w:hAnsi="Cambria Math"/>
+                                          <w:szCs w:val="24"/>
+                                        </w:rPr>
+                                        <m:t>j</m:t>
+                                      </m:r>
+                                    </m:sub>
+                                  </m:sSub>
+                                </m:sub>
+                                <m:sup/>
+                                <m:e>
+                                  <m:f>
+                                    <m:fPr>
+                                      <m:ctrlPr>
+                                        <w:rPr>
+                                          <w:rFonts w:ascii="Cambria Math" w:hAnsi="Cambria Math"/>
+                                          <w:i/>
+                                          <w:szCs w:val="24"/>
+                                        </w:rPr>
+                                      </m:ctrlPr>
+                                    </m:fPr>
+                                    <m:num>
+                                      <m:r>
+                                        <w:rPr>
+                                          <w:rFonts w:ascii="Cambria Math" w:hAnsi="Cambria Math"/>
+                                          <w:szCs w:val="24"/>
+                                        </w:rPr>
+                                        <m:t>dv</m:t>
+                                      </m:r>
+                                    </m:num>
+                                    <m:den>
+                                      <m:sSup>
+                                        <m:sSupPr>
+                                          <m:ctrlPr>
+                                            <w:rPr>
+                                              <w:rFonts w:ascii="Cambria Math" w:hAnsi="Cambria Math"/>
+                                              <w:i/>
+                                              <w:szCs w:val="24"/>
+                                            </w:rPr>
+                                          </m:ctrlPr>
+                                        </m:sSupPr>
+                                        <m:e>
+                                          <m:d>
+                                            <m:dPr>
+                                              <m:ctrlPr>
+                                                <w:rPr>
+                                                  <w:rFonts w:ascii="Cambria Math" w:hAnsi="Cambria Math"/>
+                                                  <w:i/>
+                                                  <w:szCs w:val="24"/>
+                                                </w:rPr>
+                                              </m:ctrlPr>
+                                            </m:dPr>
+                                            <m:e>
+                                              <m:sSub>
+                                                <m:sSubPr>
+                                                  <m:ctrlPr>
+                                                    <w:rPr>
+                                                      <w:rFonts w:ascii="Cambria Math" w:hAnsi="Cambria Math"/>
+                                                      <w:i/>
+                                                      <w:szCs w:val="24"/>
+                                                    </w:rPr>
+                                                  </m:ctrlPr>
+                                                </m:sSubPr>
+                                                <m:e>
+                                                  <m:r>
+                                                    <w:rPr>
+                                                      <w:rFonts w:ascii="Cambria Math" w:hAnsi="Cambria Math"/>
+                                                      <w:szCs w:val="24"/>
+                                                    </w:rPr>
+                                                    <m:t>R</m:t>
+                                                  </m:r>
+                                                </m:e>
+                                                <m:sub>
+                                                  <m:r>
+                                                    <w:rPr>
+                                                      <w:rFonts w:ascii="Cambria Math" w:hAnsi="Cambria Math"/>
+                                                      <w:szCs w:val="24"/>
+                                                    </w:rPr>
+                                                    <m:t>ij</m:t>
+                                                  </m:r>
+                                                </m:sub>
+                                              </m:sSub>
+                                              <m:r>
+                                                <w:rPr>
+                                                  <w:rFonts w:ascii="Cambria Math" w:hAnsi="Cambria Math"/>
+                                                  <w:szCs w:val="24"/>
+                                                </w:rPr>
+                                                <m:t>+</m:t>
+                                              </m:r>
+                                              <m:sSub>
+                                                <m:sSubPr>
+                                                  <m:ctrlPr>
+                                                    <w:rPr>
+                                                      <w:rFonts w:ascii="Cambria Math" w:hAnsi="Cambria Math"/>
+                                                      <w:i/>
+                                                      <w:szCs w:val="24"/>
+                                                    </w:rPr>
+                                                  </m:ctrlPr>
+                                                </m:sSubPr>
+                                                <m:e>
+                                                  <m:r>
+                                                    <w:rPr>
+                                                      <w:rFonts w:ascii="Cambria Math" w:hAnsi="Cambria Math"/>
+                                                      <w:szCs w:val="24"/>
+                                                    </w:rPr>
+                                                    <m:t>R</m:t>
+                                                  </m:r>
+                                                </m:e>
+                                                <m:sub>
+                                                  <m:r>
+                                                    <w:rPr>
+                                                      <w:rFonts w:ascii="Cambria Math" w:hAnsi="Cambria Math"/>
+                                                      <w:szCs w:val="24"/>
+                                                    </w:rPr>
+                                                    <m:t>0</m:t>
+                                                  </m:r>
+                                                </m:sub>
+                                              </m:sSub>
+                                            </m:e>
+                                          </m:d>
+                                        </m:e>
+                                        <m:sup>
+                                          <m:r>
+                                            <w:rPr>
+                                              <w:rFonts w:ascii="Cambria Math" w:hAnsi="Cambria Math"/>
+                                              <w:szCs w:val="24"/>
+                                            </w:rPr>
+                                            <m:t>q</m:t>
+                                          </m:r>
+                                        </m:sup>
+                                      </m:sSup>
+                                    </m:den>
+                                  </m:f>
+                                </m:e>
+                              </m:nary>
+                            </m:e>
+                          </m:d>
+                        </m:e>
+                        <m:sup>
+                          <m:r>
+                            <w:rPr>
+                              <w:rFonts w:ascii="Cambria Math" w:hAnsi="Cambria Math"/>
+                              <w:szCs w:val="24"/>
+                            </w:rPr>
+                            <m:t>2</m:t>
+                          </m:r>
+                        </m:sup>
+                      </m:sSup>
+                    </m:e>
+                  </m:nary>
+                </m:e>
+              </m:d>
+            </m:e>
+            <m:sup>
+              <m:f>
+                <m:fPr>
+                  <m:ctrlPr>
+                    <w:rPr>
+                      <w:rFonts w:ascii="Cambria Math" w:hAnsi="Cambria Math"/>
+                      <w:i/>
+                      <w:szCs w:val="24"/>
+                    </w:rPr>
+                  </m:ctrlPr>
+                </m:fPr>
+                <m:num>
+                  <m:r>
+                    <w:rPr>
+                      <w:rFonts w:ascii="Cambria Math" w:hAnsi="Cambria Math"/>
+                      <w:szCs w:val="24"/>
+                    </w:rPr>
+                    <m:t>1</m:t>
+                  </m:r>
+                </m:num>
+                <m:den>
+                  <m:r>
+                    <w:rPr>
+                      <w:rFonts w:ascii="Cambria Math" w:hAnsi="Cambria Math"/>
+                      <w:szCs w:val="24"/>
+                    </w:rPr>
+                    <m:t>4</m:t>
+                  </m:r>
+                </m:den>
+              </m:f>
+            </m:sup>
+          </m:sSup>
+          <m:r>
+            <w:rPr>
+              <w:rFonts w:ascii="Cambria Math" w:hAnsi="Cambria Math"/>
+              <w:szCs w:val="24"/>
+            </w:rPr>
+            <m:t>, j=1,…,M,</m:t>
+          </m:r>
+        </m:oMath>
+      </m:oMathPara>
+    </w:p>
+    <w:p>
+      <w:pPr>
+        <w:rPr>
+          <w:szCs w:val="24"/>
+        </w:rPr>
+      </w:pPr>
+      <w:r>
+        <w:rPr>
+          <w:rFonts w:eastAsiaTheme="minorEastAsia"/>
+          <w:szCs w:val="24"/>
+        </w:rPr>
+        <w:t xml:space="preserve">where </w:t>
+      </w:r>
+      <m:oMath>
+        <m:r>
+          <w:rPr>
+            <w:rFonts w:ascii="Cambria Math" w:hAnsi="Cambria Math"/>
+            <w:szCs w:val="24"/>
+          </w:rPr>
+          <m:t>∆</m:t>
+        </m:r>
+        <m:sSub>
+          <m:sSubPr>
+            <m:ctrlPr>
+              <w:rPr>
+                <w:rFonts w:ascii="Cambria Math" w:hAnsi="Cambria Math"/>
+                <w:i/>
+                <w:szCs w:val="24"/>
+              </w:rPr>
+            </m:ctrlPr>
+          </m:sSubPr>
+          <m:e>
+            <m:r>
+              <w:rPr>
+                <w:rFonts w:ascii="Cambria Math" w:hAnsi="Cambria Math"/>
+                <w:szCs w:val="24"/>
+              </w:rPr>
+              <m:t>V</m:t>
+            </m:r>
+          </m:e>
+          <m:sub>
+            <m:r>
+              <w:rPr>
+                <w:rFonts w:ascii="Cambria Math" w:hAnsi="Cambria Math"/>
+                <w:szCs w:val="24"/>
+              </w:rPr>
+              <m:t>j</m:t>
+            </m:r>
+          </m:sub>
+        </m:sSub>
+      </m:oMath>
+      <w:r>
+        <w:rPr>
+          <w:rFonts w:eastAsiaTheme="minorEastAsia"/>
+          <w:szCs w:val="24"/>
+        </w:rPr>
+        <w:t xml:space="preserve"> is the volume of the j</w:t>
+      </w:r>
+      <w:r>
+        <w:rPr>
+          <w:rFonts w:eastAsiaTheme="minorEastAsia"/>
+          <w:szCs w:val="24"/>
+          <w:vertAlign w:val="superscript"/>
+        </w:rPr>
+        <w:t>th</w:t>
+      </w:r>
+      <w:r>
+        <w:rPr>
+          <w:rFonts w:eastAsiaTheme="minorEastAsia"/>
+          <w:szCs w:val="24"/>
+        </w:rPr>
+        <w:t xml:space="preserve"> cell, </w:t>
+      </w:r>
+      <m:oMath>
+        <m:sSub>
+          <m:sSubPr>
+            <m:ctrlPr>
+              <w:rPr>
+                <w:rFonts w:ascii="Cambria Math" w:hAnsi="Cambria Math"/>
+                <w:i/>
+                <w:szCs w:val="24"/>
+              </w:rPr>
+            </m:ctrlPr>
+          </m:sSubPr>
+          <m:e>
+            <m:r>
+              <w:rPr>
+                <w:rFonts w:ascii="Cambria Math" w:hAnsi="Cambria Math"/>
+                <w:szCs w:val="24"/>
+              </w:rPr>
+              <m:t>R</m:t>
+            </m:r>
+          </m:e>
+          <m:sub>
+            <m:r>
+              <w:rPr>
+                <w:rFonts w:ascii="Cambria Math" w:hAnsi="Cambria Math"/>
+                <w:szCs w:val="24"/>
+              </w:rPr>
+              <m:t>ij</m:t>
+            </m:r>
+          </m:sub>
+        </m:sSub>
+      </m:oMath>
+      <w:r>
+        <w:rPr>
+          <w:rFonts w:eastAsiaTheme="minorEastAsia"/>
+          <w:szCs w:val="24"/>
+        </w:rPr>
+        <w:t xml:space="preserve"> is the distance between the cell subvolume dv and the i</w:t>
+      </w:r>
+      <w:r>
+        <w:rPr>
+          <w:rFonts w:eastAsiaTheme="minorEastAsia"/>
+          <w:szCs w:val="24"/>
+          <w:vertAlign w:val="superscript"/>
+        </w:rPr>
+        <w:t>th</w:t>
+      </w:r>
+      <w:r>
+        <w:rPr>
+          <w:rFonts w:eastAsiaTheme="minorEastAsia"/>
+          <w:szCs w:val="24"/>
+        </w:rPr>
+        <w:t xml:space="preserve"> data, and </w:t>
+      </w:r>
+      <m:oMath>
+        <m:sSub>
+          <m:sSubPr>
+            <m:ctrlPr>
+              <w:rPr>
+                <w:rFonts w:ascii="Cambria Math" w:hAnsi="Cambria Math"/>
+                <w:i/>
+                <w:szCs w:val="24"/>
+              </w:rPr>
+            </m:ctrlPr>
+          </m:sSubPr>
+          <m:e>
+            <m:r>
+              <w:rPr>
+                <w:rFonts w:ascii="Cambria Math" w:hAnsi="Cambria Math"/>
+                <w:szCs w:val="24"/>
+              </w:rPr>
+              <m:t>R</m:t>
+            </m:r>
+          </m:e>
+          <m:sub>
+            <m:r>
+              <w:rPr>
+                <w:rFonts w:ascii="Cambria Math" w:hAnsi="Cambria Math"/>
+                <w:szCs w:val="24"/>
+              </w:rPr>
+              <m:t>0</m:t>
+            </m:r>
+          </m:sub>
+        </m:sSub>
+      </m:oMath>
+      <w:r>
+        <w:rPr>
+          <w:rFonts w:eastAsiaTheme="minorEastAsia"/>
+          <w:szCs w:val="24"/>
+        </w:rPr>
+        <w:t xml:space="preserve"> is a small constant for integral validity.</w:t>
+      </w:r>
+      <w:r>
+        <w:rPr>
+          <w:rFonts w:eastAsiaTheme="minorEastAsia"/>
+          <w:szCs w:val="24"/>
+        </w:rPr>
+        <w:t xml:space="preserve"> For more details, see the UBC code manual.</w:t>
       </w:r>
     </w:p>
     <w:p>
@@ -5291,16 +6022,45 @@
       <w:bookmarkEnd w:id="8"/>
     </w:p>
     <w:p>
-      <w:r>
+      <w:pPr>
         <w:rPr>
           <w:shd w:val="clear" w:color="auto" w:fill="FFFFFF"/>
         </w:rPr>
-        <w:t>In this section one can configure sensitivity matrix compression based on the distance from data to cell. This is helpful for running large models on machines with limited memory</w:t>
-      </w:r>
+      </w:pPr>
       <w:r>
         <w:rPr>
           <w:shd w:val="clear" w:color="auto" w:fill="FFFFFF"/>
         </w:rPr>
+        <w:t xml:space="preserve">In this section one can configure sensitivity matrix compression based on the </w:t>
+      </w:r>
+      <w:r>
+        <w:rPr>
+          <w:shd w:val="clear" w:color="auto" w:fill="FFFFFF"/>
+        </w:rPr>
+        <w:t>wavelet compression</w:t>
+      </w:r>
+      <w:r>
+        <w:rPr>
+          <w:shd w:val="clear" w:color="auto" w:fill="FFFFFF"/>
+        </w:rPr>
+        <w:t>. This is</w:t>
+      </w:r>
+      <w:r>
+        <w:rPr>
+          <w:shd w:val="clear" w:color="auto" w:fill="FFFFFF"/>
+        </w:rPr>
+        <w:t xml:space="preserve"> very</w:t>
+      </w:r>
+      <w:r>
+        <w:rPr>
+          <w:shd w:val="clear" w:color="auto" w:fill="FFFFFF"/>
+        </w:rPr>
+        <w:t xml:space="preserve"> helpful for running large models on machines with limited memory</w:t>
+      </w:r>
+      <w:r>
+        <w:rPr>
+          <w:shd w:val="clear" w:color="auto" w:fill="FFFFFF"/>
+        </w:rPr>
         <w:t>, and also speeds up the calculation significantly</w:t>
       </w:r>
       <w:r>
@@ -5316,52 +6076,10 @@
         <w:t xml:space="preserve"> </w:t>
       </w:r>
       <w:r>
-        <w:t>Compression is based on the cylindrical distance cut-off, i.e., the contribution of model cells lying outside of the vertical cylinder (defined by the data position and the distance threshold/radius) is neglected.</w:t>
-      </w:r>
-      <w:r>
-        <w:t xml:space="preserve"> </w:t>
-      </w:r>
-      <w:r>
         <w:rPr>
           <w:shd w:val="clear" w:color="auto" w:fill="FFFFFF"/>
         </w:rPr>
-        <w:t xml:space="preserve">Note, that another way to solve memory limitations, is to run the code in parallel on </w:t>
-      </w:r>
-      <w:r>
-        <w:rPr>
-          <w:shd w:val="clear" w:color="auto" w:fill="FFFFFF"/>
-        </w:rPr>
-        <w:t xml:space="preserve">a </w:t>
-      </w:r>
-      <w:r>
-        <w:rPr>
-          <w:shd w:val="clear" w:color="auto" w:fill="FFFFFF"/>
-        </w:rPr>
-        <w:t>supercomputer.</w:t>
-      </w:r>
-      <w:r>
-        <w:rPr>
-          <w:shd w:val="clear" w:color="auto" w:fill="FFFFFF"/>
-        </w:rPr>
-        <w:t xml:space="preserve"> </w:t>
-      </w:r>
-      <w:r>
-        <w:t>The information of the min/max, and average compression rate is printed in the log for the reference.</w:t>
-      </w:r>
-    </w:p>
-    <w:p>
-      <w:pPr>
-        <w:pStyle w:val="Heading2"/>
-      </w:pPr>
-      <w:bookmarkStart w:id="9" w:name="_Toc77512720"/>
-      <w:r>
-        <w:t>Prior model</w:t>
-      </w:r>
-      <w:r>
-        <w:t xml:space="preserve"> </w:t>
-      </w:r>
-      <w:r>
-        <w:t>(</w:t>
+        <w:t xml:space="preserve">The level of compression can be adjusted by varying the wavelet threshold parameter </w:t>
       </w:r>
       <w:r>
         <w:rPr>
@@ -5371,37 +6089,90 @@
           <w:szCs w:val="18"/>
           <w:shd w:val="clear" w:color="auto" w:fill="FFFFFF"/>
         </w:rPr>
-        <w:t>inversion.priorModel</w:t>
-      </w:r>
-      <w:r>
-        <w:t>)</w:t>
-      </w:r>
-      <w:bookmarkEnd w:id="9"/>
-    </w:p>
-    <w:p>
-      <w:r>
-        <w:t>The p</w:t>
-      </w:r>
-      <w:r>
-        <w:t xml:space="preserve">rior model is the one used for </w:t>
-      </w:r>
-      <w:r>
-        <w:t xml:space="preserve">adding </w:t>
-      </w:r>
-      <w:r>
-        <w:t xml:space="preserve">model </w:t>
-      </w:r>
-      <w:r>
-        <w:t xml:space="preserve">damping </w:t>
-      </w:r>
-      <w:r>
-        <w:t>co</w:t>
-      </w:r>
-      <w:r>
-        <w:t>nstraints to the cost function, see Ref. [1]. Parameter</w:t>
-      </w:r>
-      <w:r>
+        <w:t>waveletThreshold</w:t>
+      </w:r>
+      <w:r>
+        <w:rPr>
+          <w:shd w:val="clear" w:color="auto" w:fill="FFFFFF"/>
+        </w:rPr>
+        <w:t>,</w:t>
+      </w:r>
+      <w:r>
+        <w:rPr>
+          <w:shd w:val="clear" w:color="auto" w:fill="FFFFFF"/>
+        </w:rPr>
+        <w:t xml:space="preserve"> where zero corresponds to the full matrix (i.e., no compression).</w:t>
+      </w:r>
+      <w:r>
+        <w:rPr>
+          <w:shd w:val="clear" w:color="auto" w:fill="FFFFFF"/>
+        </w:rPr>
         <w:t xml:space="preserve"> </w:t>
+      </w:r>
+    </w:p>
+    <w:p>
+      <w:r>
+        <w:rPr>
+          <w:shd w:val="clear" w:color="auto" w:fill="FFFFFF"/>
+        </w:rPr>
+        <w:t xml:space="preserve">Note, that another way to solve memory limitations, is to run the code in parallel on </w:t>
+      </w:r>
+      <w:r>
+        <w:rPr>
+          <w:shd w:val="clear" w:color="auto" w:fill="FFFFFF"/>
+        </w:rPr>
+        <w:t xml:space="preserve">a </w:t>
+      </w:r>
+      <w:r>
+        <w:rPr>
+          <w:shd w:val="clear" w:color="auto" w:fill="FFFFFF"/>
+        </w:rPr>
+        <w:t>supercompute</w:t>
+      </w:r>
+      <w:r>
+        <w:rPr>
+          <w:shd w:val="clear" w:color="auto" w:fill="FFFFFF"/>
+        </w:rPr>
+        <w:t>r</w:t>
+      </w:r>
+      <w:r>
+        <w:rPr>
+          <w:shd w:val="clear" w:color="auto" w:fill="FFFFFF"/>
+        </w:rPr>
+        <w:t>, using more CPUs</w:t>
+      </w:r>
+      <w:r>
+        <w:rPr>
+          <w:shd w:val="clear" w:color="auto" w:fill="FFFFFF"/>
+        </w:rPr>
+        <w:t>.</w:t>
+      </w:r>
+      <w:r>
+        <w:rPr>
+          <w:shd w:val="clear" w:color="auto" w:fill="FFFFFF"/>
+        </w:rPr>
+        <w:t xml:space="preserve"> </w:t>
+      </w:r>
+      <w:r>
+        <w:t>The information on</w:t>
+      </w:r>
+      <w:r>
+        <w:t xml:space="preserve"> the compression rate is printed in the log for the reference.</w:t>
+      </w:r>
+    </w:p>
+    <w:p>
+      <w:pPr>
+        <w:pStyle w:val="Heading2"/>
+      </w:pPr>
+      <w:bookmarkStart w:id="9" w:name="_Toc77512720"/>
+      <w:r>
+        <w:t>Prior model</w:t>
+      </w:r>
+      <w:r>
+        <w:t xml:space="preserve"> </w:t>
+      </w:r>
+      <w:r>
+        <w:t>(</w:t>
       </w:r>
       <w:r>
         <w:rPr>
@@ -5411,25 +6182,34 @@
           <w:szCs w:val="18"/>
           <w:shd w:val="clear" w:color="auto" w:fill="FFFFFF"/>
         </w:rPr>
-        <w:t>type</w:t>
-      </w:r>
-      <w:r>
-        <w:t xml:space="preserve"> </w:t>
-      </w:r>
-      <w:r>
-        <w:t>defines the</w:t>
-      </w:r>
-      <w:r>
-        <w:t xml:space="preserve"> type of prio</w:t>
-      </w:r>
-      <w:r>
-        <w:t xml:space="preserve">r model initialisation. If type </w:t>
-      </w:r>
-      <w:r>
-        <w:t xml:space="preserve">1 is chosen, then all values of the prior model will be initialised from a value specified in </w:t>
-      </w:r>
-      <w:r>
-        <w:t>parameter</w:t>
+        <w:t>inversion.priorModel</w:t>
+      </w:r>
+      <w:r>
+        <w:t>)</w:t>
+      </w:r>
+      <w:bookmarkEnd w:id="9"/>
+    </w:p>
+    <w:p>
+      <w:r>
+        <w:t>The p</w:t>
+      </w:r>
+      <w:r>
+        <w:t xml:space="preserve">rior model is the one used for </w:t>
+      </w:r>
+      <w:r>
+        <w:t xml:space="preserve">adding </w:t>
+      </w:r>
+      <w:r>
+        <w:t xml:space="preserve">model </w:t>
+      </w:r>
+      <w:r>
+        <w:t xml:space="preserve">damping </w:t>
+      </w:r>
+      <w:r>
+        <w:t>co</w:t>
+      </w:r>
+      <w:r>
+        <w:t>nstraints to the cost function, see Ref. [1]. Parameter</w:t>
       </w:r>
       <w:r>
         <w:t xml:space="preserve"> </w:t>
@@ -5442,16 +6222,28 @@
           <w:szCs w:val="18"/>
           <w:shd w:val="clear" w:color="auto" w:fill="FFFFFF"/>
         </w:rPr>
-        <w:t>value</w:t>
-      </w:r>
-      <w:r>
-        <w:t>. When type 2 is chosen, the prior model will be</w:t>
-      </w:r>
-      <w:r>
-        <w:t xml:space="preserve"> read from a file, which path is specified </w:t>
-      </w:r>
-      <w:r>
-        <w:t xml:space="preserve">in </w:t>
+        <w:t>type</w:t>
+      </w:r>
+      <w:r>
+        <w:t xml:space="preserve"> </w:t>
+      </w:r>
+      <w:r>
+        <w:t>defines the</w:t>
+      </w:r>
+      <w:r>
+        <w:t xml:space="preserve"> type of prio</w:t>
+      </w:r>
+      <w:r>
+        <w:t xml:space="preserve">r model initialisation. If type </w:t>
+      </w:r>
+      <w:r>
+        <w:t xml:space="preserve">1 is chosen, then all values of the prior model will be initialised from a value specified in </w:t>
+      </w:r>
+      <w:r>
+        <w:t>parameter</w:t>
+      </w:r>
+      <w:r>
+        <w:t xml:space="preserve"> </w:t>
       </w:r>
       <w:r>
         <w:rPr>
@@ -5461,6 +6253,29 @@
           <w:szCs w:val="18"/>
           <w:shd w:val="clear" w:color="auto" w:fill="FFFFFF"/>
         </w:rPr>
+        <w:t>value</w:t>
+      </w:r>
+      <w:r>
+        <w:t xml:space="preserve">. </w:t>
+      </w:r>
+      <w:r>
+        <w:lastRenderedPageBreak/>
+        <w:t>When type 2 is chosen, the prior model will be</w:t>
+      </w:r>
+      <w:r>
+        <w:t xml:space="preserve"> read from a file, which path is specified </w:t>
+      </w:r>
+      <w:r>
+        <w:t xml:space="preserve">in </w:t>
+      </w:r>
+      <w:r>
+        <w:rPr>
+          <w:rFonts w:ascii="Consolas" w:hAnsi="Consolas"/>
+          <w:color w:val="002060"/>
+          <w:sz w:val="22"/>
+          <w:szCs w:val="18"/>
+          <w:shd w:val="clear" w:color="auto" w:fill="FFFFFF"/>
+        </w:rPr>
         <w:t>file</w:t>
       </w:r>
       <w:r>
@@ -5529,7 +6344,6 @@
       </w:pPr>
       <w:bookmarkStart w:id="11" w:name="_Toc77512722"/>
       <w:r>
-        <w:lastRenderedPageBreak/>
         <w:t>Inversion</w:t>
       </w:r>
       <w:r>
@@ -6335,6 +7149,7 @@
     </w:p>
     <w:p>
       <w:r>
+        <w:lastRenderedPageBreak/>
         <w:t>W</w:t>
       </w:r>
       <w:r>
@@ -6528,11 +7343,7 @@
         <w:t>=2</w:t>
       </w:r>
       <w:r>
-        <w:t xml:space="preserve">), where the model gradient term is preconditioned with local weights. The </w:t>
-      </w:r>
-      <w:r>
-        <w:lastRenderedPageBreak/>
-        <w:t xml:space="preserve">local weights are based on the second </w:t>
+        <w:t xml:space="preserve">), where the model gradient term is preconditioned with local weights. The local weights are based on the second </w:t>
       </w:r>
       <w:r>
         <w:t xml:space="preserve">input </w:t>
@@ -10702,21 +11513,7 @@
             <w:rFonts w:ascii="Cambria Math" w:eastAsiaTheme="minorEastAsia" w:hAnsi="Cambria Math"/>
             <w:szCs w:val="24"/>
           </w:rPr>
-          <m:t xml:space="preserve">(1 1 </m:t>
-        </m:r>
-        <m:r>
-          <w:rPr>
-            <w:rFonts w:ascii="Cambria Math" w:eastAsiaTheme="minorEastAsia" w:hAnsi="Cambria Math"/>
-            <w:szCs w:val="24"/>
-          </w:rPr>
-          <m:t>n</m:t>
-        </m:r>
-        <m:r>
-          <w:rPr>
-            <w:rFonts w:ascii="Cambria Math" w:eastAsiaTheme="minorEastAsia" w:hAnsi="Cambria Math"/>
-            <w:szCs w:val="24"/>
-          </w:rPr>
-          <m:t>)</m:t>
+          <m:t>(1 1 n)</m:t>
         </m:r>
       </m:oMath>
       <w:r>
@@ -10739,28 +11536,7 @@
             <w:rFonts w:ascii="Cambria Math" w:eastAsiaTheme="minorEastAsia" w:hAnsi="Cambria Math"/>
             <w:szCs w:val="24"/>
           </w:rPr>
-          <m:t>n</m:t>
-        </m:r>
-        <m:r>
-          <w:rPr>
-            <w:rFonts w:ascii="Cambria Math" w:eastAsiaTheme="minorEastAsia" w:hAnsi="Cambria Math"/>
-            <w:szCs w:val="24"/>
-          </w:rPr>
-          <m:t>=1</m:t>
-        </m:r>
-        <m:r>
-          <w:rPr>
-            <w:rFonts w:ascii="Cambria Math" w:eastAsiaTheme="minorEastAsia" w:hAnsi="Cambria Math"/>
-            <w:szCs w:val="24"/>
-          </w:rPr>
-          <m:t>,</m:t>
-        </m:r>
-        <m:r>
-          <w:rPr>
-            <w:rFonts w:ascii="Cambria Math" w:eastAsiaTheme="minorEastAsia" w:hAnsi="Cambria Math"/>
-            <w:szCs w:val="24"/>
-          </w:rPr>
-          <m:t>…N</m:t>
+          <m:t>n=1,…N</m:t>
         </m:r>
       </m:oMath>
       <w:r>
@@ -10842,21 +11618,7 @@
             <w:rFonts w:ascii="Cambria Math" w:eastAsiaTheme="minorEastAsia" w:hAnsi="Cambria Math"/>
             <w:szCs w:val="24"/>
           </w:rPr>
-          <m:t>n=1</m:t>
-        </m:r>
-        <m:r>
-          <w:rPr>
-            <w:rFonts w:ascii="Cambria Math" w:eastAsiaTheme="minorEastAsia" w:hAnsi="Cambria Math"/>
-            <w:szCs w:val="24"/>
-          </w:rPr>
-          <m:t>,</m:t>
-        </m:r>
-        <m:r>
-          <w:rPr>
-            <w:rFonts w:ascii="Cambria Math" w:eastAsiaTheme="minorEastAsia" w:hAnsi="Cambria Math"/>
-            <w:szCs w:val="24"/>
-          </w:rPr>
-          <m:t>…N</m:t>
+          <m:t>n=1,…N</m:t>
         </m:r>
       </m:oMath>
       <w:r>
@@ -11070,14 +11832,35 @@
           <w:rFonts w:eastAsiaTheme="minorEastAsia"/>
           <w:szCs w:val="24"/>
         </w:rPr>
-        <w:t>To define these models from files, on need to set</w:t>
-      </w:r>
-      <w:r>
-        <w:rPr>
-          <w:rFonts w:eastAsiaTheme="minorEastAsia"/>
-          <w:szCs w:val="24"/>
-        </w:rPr>
-        <w:t xml:space="preserve"> the model type to 1 in the Parfile as:</w:t>
+        <w:t>To define these models from files, on</w:t>
+      </w:r>
+      <w:r>
+        <w:rPr>
+          <w:rFonts w:eastAsiaTheme="minorEastAsia"/>
+          <w:szCs w:val="24"/>
+        </w:rPr>
+        <w:t>e</w:t>
+      </w:r>
+      <w:r>
+        <w:rPr>
+          <w:rFonts w:eastAsiaTheme="minorEastAsia"/>
+          <w:szCs w:val="24"/>
+        </w:rPr>
+        <w:t xml:space="preserve"> need to set</w:t>
+      </w:r>
+      <w:r>
+        <w:rPr>
+          <w:rFonts w:eastAsiaTheme="minorEastAsia"/>
+          <w:szCs w:val="24"/>
+        </w:rPr>
+        <w:t xml:space="preserve"> the model type to 2</w:t>
+      </w:r>
+      <w:r>
+        <w:rPr>
+          <w:rFonts w:eastAsiaTheme="minorEastAsia"/>
+          <w:szCs w:val="24"/>
+        </w:rPr>
+        <w:t xml:space="preserve"> in the Parfile as:</w:t>
       </w:r>
     </w:p>
     <w:p>
@@ -11118,7 +11901,7 @@
           <w:szCs w:val="18"/>
           <w:shd w:val="clear" w:color="auto" w:fill="FFFFFF"/>
         </w:rPr>
-        <w:t>= 1</w:t>
+        <w:t>= 2</w:t>
       </w:r>
     </w:p>
     <w:p>
@@ -11159,7 +11942,7 @@
           <w:szCs w:val="18"/>
           <w:shd w:val="clear" w:color="auto" w:fill="FFFFFF"/>
         </w:rPr>
-        <w:t>= 1</w:t>
+        <w:t>= 2</w:t>
       </w:r>
     </w:p>
     <w:p>
@@ -12473,12 +13256,7 @@
         <w:t xml:space="preserve"> line contains min/max constraints for</w:t>
       </w:r>
       <w:r>
-        <w:t xml:space="preserve"> e</w:t>
-      </w:r>
-      <w:bookmarkStart w:id="24" w:name="_GoBack"/>
-      <w:bookmarkEnd w:id="24"/>
-      <w:r>
-        <w:t xml:space="preserve">very lithology </w:t>
+        <w:t xml:space="preserve"> every lithology </w:t>
       </w:r>
       <m:oMath>
         <m:r>
@@ -12486,35 +13264,7 @@
             <w:rFonts w:ascii="Cambria Math" w:eastAsiaTheme="minorEastAsia" w:hAnsi="Cambria Math"/>
             <w:szCs w:val="24"/>
           </w:rPr>
-          <m:t>l</m:t>
-        </m:r>
-        <m:r>
-          <w:rPr>
-            <w:rFonts w:ascii="Cambria Math" w:eastAsiaTheme="minorEastAsia" w:hAnsi="Cambria Math"/>
-            <w:szCs w:val="24"/>
-          </w:rPr>
-          <m:t>=</m:t>
-        </m:r>
-        <m:r>
-          <w:rPr>
-            <w:rFonts w:ascii="Cambria Math" w:eastAsiaTheme="minorEastAsia" w:hAnsi="Cambria Math"/>
-            <w:szCs w:val="24"/>
-          </w:rPr>
-          <m:t>1,</m:t>
-        </m:r>
-        <m:r>
-          <w:rPr>
-            <w:rFonts w:ascii="Cambria Math" w:eastAsiaTheme="minorEastAsia" w:hAnsi="Cambria Math"/>
-            <w:szCs w:val="24"/>
-          </w:rPr>
-          <m:t>…</m:t>
-        </m:r>
-        <m:r>
-          <w:rPr>
-            <w:rFonts w:ascii="Cambria Math" w:eastAsiaTheme="minorEastAsia" w:hAnsi="Cambria Math"/>
-            <w:szCs w:val="24"/>
-          </w:rPr>
-          <m:t>L</m:t>
+          <m:t>l=1,…L</m:t>
         </m:r>
       </m:oMath>
       <w:r>
@@ -12548,35 +13298,7 @@
             <w:rFonts w:ascii="Cambria Math" w:eastAsiaTheme="minorEastAsia" w:hAnsi="Cambria Math"/>
             <w:szCs w:val="24"/>
           </w:rPr>
-          <m:t>i</m:t>
-        </m:r>
-        <m:r>
-          <w:rPr>
-            <w:rFonts w:ascii="Cambria Math" w:eastAsiaTheme="minorEastAsia" w:hAnsi="Cambria Math"/>
-            <w:szCs w:val="24"/>
-          </w:rPr>
-          <m:t>=</m:t>
-        </m:r>
-        <m:r>
-          <w:rPr>
-            <w:rFonts w:ascii="Cambria Math" w:eastAsiaTheme="minorEastAsia" w:hAnsi="Cambria Math"/>
-            <w:szCs w:val="24"/>
-          </w:rPr>
-          <m:t>1,</m:t>
-        </m:r>
-        <m:r>
-          <w:rPr>
-            <w:rFonts w:ascii="Cambria Math" w:eastAsiaTheme="minorEastAsia" w:hAnsi="Cambria Math"/>
-            <w:szCs w:val="24"/>
-          </w:rPr>
-          <m:t xml:space="preserve"> …</m:t>
-        </m:r>
-        <m:r>
-          <w:rPr>
-            <w:rFonts w:ascii="Cambria Math" w:eastAsiaTheme="minorEastAsia" w:hAnsi="Cambria Math"/>
-            <w:szCs w:val="24"/>
-          </w:rPr>
-          <m:t>N</m:t>
+          <m:t>i=1, …N</m:t>
         </m:r>
       </m:oMath>
       <w:r>
@@ -12685,14 +13407,14 @@
       <w:pPr>
         <w:pStyle w:val="Heading2"/>
       </w:pPr>
-      <w:bookmarkStart w:id="25" w:name="_Ref77439966"/>
-      <w:bookmarkStart w:id="26" w:name="_Toc77512734"/>
+      <w:bookmarkStart w:id="24" w:name="_Ref77439966"/>
+      <w:bookmarkStart w:id="25" w:name="_Toc77512734"/>
       <w:r>
         <w:lastRenderedPageBreak/>
         <w:t>Clustering constrains</w:t>
       </w:r>
+      <w:bookmarkEnd w:id="24"/>
       <w:bookmarkEnd w:id="25"/>
-      <w:bookmarkEnd w:id="26"/>
     </w:p>
     <w:p>
       <w:pPr>
@@ -14529,12 +15251,12 @@
         <w:pageBreakBefore/>
         <w:spacing w:after="360"/>
       </w:pPr>
-      <w:bookmarkStart w:id="27" w:name="_Toc77512735"/>
+      <w:bookmarkStart w:id="26" w:name="_Toc77512735"/>
       <w:r>
         <w:lastRenderedPageBreak/>
         <w:t>Description of the code output files</w:t>
       </w:r>
-      <w:bookmarkEnd w:id="27"/>
+      <w:bookmarkEnd w:id="26"/>
     </w:p>
     <w:p>
       <w:pPr>
@@ -14802,11 +15524,11 @@
       <w:pPr>
         <w:pStyle w:val="Heading2"/>
       </w:pPr>
-      <w:bookmarkStart w:id="28" w:name="_Toc77512736"/>
+      <w:bookmarkStart w:id="27" w:name="_Toc77512736"/>
       <w:r>
         <w:t>Data files</w:t>
       </w:r>
-      <w:bookmarkEnd w:id="28"/>
+      <w:bookmarkEnd w:id="27"/>
     </w:p>
     <w:p>
       <w:pPr>
@@ -15012,11 +15734,11 @@
       <w:pPr>
         <w:pStyle w:val="Heading2"/>
       </w:pPr>
-      <w:bookmarkStart w:id="29" w:name="_Toc77512737"/>
+      <w:bookmarkStart w:id="28" w:name="_Toc77512737"/>
       <w:r>
         <w:t>Model files</w:t>
       </w:r>
-      <w:bookmarkEnd w:id="29"/>
+      <w:bookmarkEnd w:id="28"/>
     </w:p>
     <w:p>
       <w:pPr>
@@ -15268,11 +15990,11 @@
       <w:pPr>
         <w:pStyle w:val="Heading2"/>
       </w:pPr>
-      <w:bookmarkStart w:id="30" w:name="_Toc77512738"/>
+      <w:bookmarkStart w:id="29" w:name="_Toc77512738"/>
       <w:r>
         <w:t>Visualization files</w:t>
       </w:r>
-      <w:bookmarkEnd w:id="30"/>
+      <w:bookmarkEnd w:id="29"/>
     </w:p>
     <w:p>
       <w:pPr>
@@ -15901,11 +16623,11 @@
       <w:pPr>
         <w:pStyle w:val="Heading2"/>
       </w:pPr>
-      <w:bookmarkStart w:id="31" w:name="_Toc77512739"/>
+      <w:bookmarkStart w:id="30" w:name="_Toc77512739"/>
       <w:r>
         <w:t>Analysis files</w:t>
       </w:r>
-      <w:bookmarkEnd w:id="31"/>
+      <w:bookmarkEnd w:id="30"/>
     </w:p>
     <w:p>
       <w:pPr>
@@ -16375,11 +17097,11 @@
       <w:pPr>
         <w:pStyle w:val="Heading2"/>
       </w:pPr>
-      <w:bookmarkStart w:id="32" w:name="_Toc77512740"/>
+      <w:bookmarkStart w:id="31" w:name="_Toc77512740"/>
       <w:r>
         <w:t>Screen log</w:t>
       </w:r>
-      <w:bookmarkEnd w:id="32"/>
+      <w:bookmarkEnd w:id="31"/>
     </w:p>
     <w:p>
       <w:pPr>
@@ -16738,8 +17460,10 @@
           <w:rFonts w:eastAsiaTheme="minorEastAsia"/>
           <w:szCs w:val="24"/>
         </w:rPr>
-        <w:t>” file.</w:t>
-      </w:r>
+        <w:t>” file, to the second and third columns, for gravity and magnetic problems, respectively.</w:t>
+      </w:r>
+      <w:bookmarkStart w:id="32" w:name="_GoBack"/>
+      <w:bookmarkEnd w:id="32"/>
     </w:p>
     <w:p>
       <w:pPr>
@@ -19551,7 +20275,6 @@
   <w:style w:type="character" w:default="1" w:styleId="DefaultParagraphFont">
     <w:name w:val="Default Paragraph Font"/>
     <w:uiPriority w:val="1"/>
-    <w:semiHidden/>
     <w:unhideWhenUsed/>
   </w:style>
   <w:style w:type="table" w:default="1" w:styleId="TableNormal">
@@ -20057,566 +20780,6 @@
 </w:styles>
 </file>
 
-<file path=word/glossary/document.xml><?xml version="1.0" encoding="utf-8"?>
-<w:glossaryDocument xmlns:wpc="http://schemas.microsoft.com/office/word/2010/wordprocessingCanvas" xmlns:cx="http://schemas.microsoft.com/office/drawing/2014/chartex" xmlns:cx1="http://schemas.microsoft.com/office/drawing/2015/9/8/chartex" xmlns:mc="http://schemas.openxmlformats.org/markup-compatibility/2006" xmlns:o="urn:schemas-microsoft-com:office:office" xmlns:r="http://schemas.openxmlformats.org/officeDocument/2006/relationships" xmlns:m="http://schemas.openxmlformats.org/officeDocument/2006/math" xmlns:v="urn:schemas-microsoft-com:vml" xmlns:wp14="http://schemas.microsoft.com/office/word/2010/wordprocessingDrawing" xmlns:wp="http://schemas.openxmlformats.org/drawingml/2006/wordprocessingDrawing" xmlns:w10="urn:schemas-microsoft-com:office:word" xmlns:w="http://schemas.openxmlformats.org/wordprocessingml/2006/main" xmlns:w14="http://schemas.microsoft.com/office/word/2010/wordml" xmlns:w15="http://schemas.microsoft.com/office/word/2012/wordml" xmlns:w16se="http://schemas.microsoft.com/office/word/2015/wordml/symex" xmlns:wpg="http://schemas.microsoft.com/office/word/2010/wordprocessingGroup" xmlns:wpi="http://schemas.microsoft.com/office/word/2010/wordprocessingInk" xmlns:wne="http://schemas.microsoft.com/office/word/2006/wordml" xmlns:wps="http://schemas.microsoft.com/office/word/2010/wordprocessingShape" mc:Ignorable="w14 w15 w16se wp14"/>
-</file>
-
-<file path=word/glossary/fontTable.xml><?xml version="1.0" encoding="utf-8"?>
-<w:fonts xmlns:mc="http://schemas.openxmlformats.org/markup-compatibility/2006" xmlns:r="http://schemas.openxmlformats.org/officeDocument/2006/relationships" xmlns:w="http://schemas.openxmlformats.org/wordprocessingml/2006/main" xmlns:w14="http://schemas.microsoft.com/office/word/2010/wordml" xmlns:w15="http://schemas.microsoft.com/office/word/2012/wordml" xmlns:w16se="http://schemas.microsoft.com/office/word/2015/wordml/symex" mc:Ignorable="w14 w15 w16se">
-  <w:font w:name="Symbol">
-    <w:panose1 w:val="05050102010706020507"/>
-    <w:charset w:val="02"/>
-    <w:family w:val="roman"/>
-    <w:pitch w:val="variable"/>
-    <w:sig w:usb0="00000000" w:usb1="10000000" w:usb2="00000000" w:usb3="00000000" w:csb0="80000000" w:csb1="00000000"/>
-  </w:font>
-  <w:font w:name="Times New Roman">
-    <w:panose1 w:val="02020603050405020304"/>
-    <w:charset w:val="00"/>
-    <w:family w:val="roman"/>
-    <w:pitch w:val="variable"/>
-    <w:sig w:usb0="E0002EFF" w:usb1="C000785B" w:usb2="00000009" w:usb3="00000000" w:csb0="000001FF" w:csb1="00000000"/>
-  </w:font>
-  <w:font w:name="Courier New">
-    <w:panose1 w:val="02070309020205020404"/>
-    <w:charset w:val="00"/>
-    <w:family w:val="modern"/>
-    <w:pitch w:val="fixed"/>
-    <w:sig w:usb0="E0002EFF" w:usb1="C0007843" w:usb2="00000009" w:usb3="00000000" w:csb0="000001FF" w:csb1="00000000"/>
-  </w:font>
-  <w:font w:name="Wingdings">
-    <w:panose1 w:val="05000000000000000000"/>
-    <w:charset w:val="02"/>
-    <w:family w:val="auto"/>
-    <w:pitch w:val="variable"/>
-    <w:sig w:usb0="00000000" w:usb1="10000000" w:usb2="00000000" w:usb3="00000000" w:csb0="80000000" w:csb1="00000000"/>
-  </w:font>
-  <w:font w:name="Calibri">
-    <w:panose1 w:val="020F0502020204030204"/>
-    <w:charset w:val="00"/>
-    <w:family w:val="swiss"/>
-    <w:pitch w:val="variable"/>
-    <w:sig w:usb0="E4002EFF" w:usb1="C000247B" w:usb2="00000009" w:usb3="00000000" w:csb0="000001FF" w:csb1="00000000"/>
-  </w:font>
-  <w:font w:name="Calibri Light">
-    <w:panose1 w:val="020F0302020204030204"/>
-    <w:charset w:val="00"/>
-    <w:family w:val="swiss"/>
-    <w:pitch w:val="variable"/>
-    <w:sig w:usb0="E4002EFF" w:usb1="C000247B" w:usb2="00000009" w:usb3="00000000" w:csb0="000001FF" w:csb1="00000000"/>
-  </w:font>
-  <w:font w:name="Segoe UI">
-    <w:panose1 w:val="020B0502040204020203"/>
-    <w:charset w:val="00"/>
-    <w:family w:val="swiss"/>
-    <w:pitch w:val="variable"/>
-    <w:sig w:usb0="E4002EFF" w:usb1="C000E47F" w:usb2="00000009" w:usb3="00000000" w:csb0="000001FF" w:csb1="00000000"/>
-  </w:font>
-  <w:font w:name="Consolas">
-    <w:panose1 w:val="020B0609020204030204"/>
-    <w:charset w:val="00"/>
-    <w:family w:val="modern"/>
-    <w:pitch w:val="fixed"/>
-    <w:sig w:usb0="E00006FF" w:usb1="0000FCFF" w:usb2="00000001" w:usb3="00000000" w:csb0="0000019F" w:csb1="00000000"/>
-  </w:font>
-  <w:font w:name="Monospace">
-    <w:panose1 w:val="00000000000000000000"/>
-    <w:charset w:val="00"/>
-    <w:family w:val="auto"/>
-    <w:notTrueType/>
-    <w:pitch w:val="default"/>
-    <w:sig w:usb0="00000003" w:usb1="00000000" w:usb2="00000000" w:usb3="00000000" w:csb0="00000001" w:csb1="00000000"/>
-  </w:font>
-  <w:font w:name="Cambria Math">
-    <w:panose1 w:val="02040503050406030204"/>
-    <w:charset w:val="00"/>
-    <w:family w:val="roman"/>
-    <w:pitch w:val="variable"/>
-    <w:sig w:usb0="E00006FF" w:usb1="420024FF" w:usb2="02000000" w:usb3="00000000" w:csb0="0000019F" w:csb1="00000000"/>
-  </w:font>
-</w:fonts>
-</file>
-
-<file path=word/glossary/settings.xml><?xml version="1.0" encoding="utf-8"?>
-<w:settings xmlns:mc="http://schemas.openxmlformats.org/markup-compatibility/2006" xmlns:o="urn:schemas-microsoft-com:office:office" xmlns:r="http://schemas.openxmlformats.org/officeDocument/2006/relationships" xmlns:m="http://schemas.openxmlformats.org/officeDocument/2006/math" xmlns:v="urn:schemas-microsoft-com:vml" xmlns:w10="urn:schemas-microsoft-com:office:word" xmlns:w="http://schemas.openxmlformats.org/wordprocessingml/2006/main" xmlns:w14="http://schemas.microsoft.com/office/word/2010/wordml" xmlns:w15="http://schemas.microsoft.com/office/word/2012/wordml" xmlns:w16se="http://schemas.microsoft.com/office/word/2015/wordml/symex" xmlns:sl="http://schemas.openxmlformats.org/schemaLibrary/2006/main" mc:Ignorable="w14 w15 w16se">
-  <w:view w:val="normal"/>
-  <w:defaultTabStop w:val="720"/>
-  <w:characterSpacingControl w:val="doNotCompress"/>
-  <w:compat>
-    <w:useFELayout/>
-    <w:compatSetting w:name="compatibilityMode" w:uri="http://schemas.microsoft.com/office/word" w:val="15"/>
-    <w:compatSetting w:name="overrideTableStyleFontSizeAndJustification" w:uri="http://schemas.microsoft.com/office/word" w:val="1"/>
-    <w:compatSetting w:name="enableOpenTypeFeatures" w:uri="http://schemas.microsoft.com/office/word" w:val="1"/>
-    <w:compatSetting w:name="doNotFlipMirrorIndents" w:uri="http://schemas.microsoft.com/office/word" w:val="1"/>
-    <w:compatSetting w:name="differentiateMultirowTableHeaders" w:uri="http://schemas.microsoft.com/office/word" w:val="1"/>
-  </w:compat>
-  <w:rsids>
-    <w:rsidRoot w:val="00A63454"/>
-    <w:rsid w:val="003E2C36"/>
-    <w:rsid w:val="00A63454"/>
-  </w:rsids>
-  <m:mathPr>
-    <m:mathFont m:val="Cambria Math"/>
-    <m:brkBin m:val="before"/>
-    <m:brkBinSub m:val="--"/>
-    <m:smallFrac m:val="0"/>
-    <m:dispDef/>
-    <m:lMargin m:val="0"/>
-    <m:rMargin m:val="0"/>
-    <m:defJc m:val="centerGroup"/>
-    <m:wrapIndent m:val="1440"/>
-    <m:intLim m:val="subSup"/>
-    <m:naryLim m:val="undOvr"/>
-  </m:mathPr>
-  <w:themeFontLang w:val="en-AU"/>
-  <w:clrSchemeMapping w:bg1="light1" w:t1="dark1" w:bg2="light2" w:t2="dark2" w:accent1="accent1" w:accent2="accent2" w:accent3="accent3" w:accent4="accent4" w:accent5="accent5" w:accent6="accent6" w:hyperlink="hyperlink" w:followedHyperlink="followedHyperlink"/>
-  <w:decimalSymbol w:val="."/>
-  <w:listSeparator w:val=","/>
-  <w15:chartTrackingRefBased/>
-</w:settings>
-</file>
-
-<file path=word/glossary/styles.xml><?xml version="1.0" encoding="utf-8"?>
-<w:styles xmlns:mc="http://schemas.openxmlformats.org/markup-compatibility/2006" xmlns:r="http://schemas.openxmlformats.org/officeDocument/2006/relationships" xmlns:w="http://schemas.openxmlformats.org/wordprocessingml/2006/main" xmlns:w14="http://schemas.microsoft.com/office/word/2010/wordml" xmlns:w15="http://schemas.microsoft.com/office/word/2012/wordml" xmlns:w16se="http://schemas.microsoft.com/office/word/2015/wordml/symex" mc:Ignorable="w14 w15 w16se">
-  <w:docDefaults>
-    <w:rPrDefault>
-      <w:rPr>
-        <w:rFonts w:asciiTheme="minorHAnsi" w:eastAsiaTheme="minorEastAsia" w:hAnsiTheme="minorHAnsi" w:cstheme="minorBidi"/>
-        <w:sz w:val="22"/>
-        <w:szCs w:val="22"/>
-        <w:lang w:val="en-AU" w:eastAsia="en-AU" w:bidi="ar-SA"/>
-      </w:rPr>
-    </w:rPrDefault>
-    <w:pPrDefault>
-      <w:pPr>
-        <w:spacing w:after="160" w:line="259" w:lineRule="auto"/>
-      </w:pPr>
-    </w:pPrDefault>
-  </w:docDefaults>
-  <w:latentStyles w:defLockedState="0" w:defUIPriority="99" w:defSemiHidden="0" w:defUnhideWhenUsed="0" w:defQFormat="0" w:count="371">
-    <w:lsdException w:name="Normal" w:uiPriority="0" w:qFormat="1"/>
-    <w:lsdException w:name="heading 1" w:uiPriority="9" w:qFormat="1"/>
-    <w:lsdException w:name="heading 2" w:semiHidden="1" w:uiPriority="9" w:unhideWhenUsed="1" w:qFormat="1"/>
-    <w:lsdException w:name="heading 3" w:semiHidden="1" w:uiPriority="9" w:unhideWhenUsed="1" w:qFormat="1"/>
-    <w:lsdException w:name="heading 4" w:semiHidden="1" w:uiPriority="9" w:unhideWhenUsed="1" w:qFormat="1"/>
-    <w:lsdException w:name="heading 5" w:semiHidden="1" w:uiPriority="9" w:unhideWhenUsed="1" w:qFormat="1"/>
-    <w:lsdException w:name="heading 6" w:semiHidden="1" w:uiPriority="9" w:unhideWhenUsed="1" w:qFormat="1"/>
-    <w:lsdException w:name="heading 7" w:semiHidden="1" w:uiPriority="9" w:unhideWhenUsed="1" w:qFormat="1"/>
-    <w:lsdException w:name="heading 8" w:semiHidden="1" w:uiPriority="9" w:unhideWhenUsed="1" w:qFormat="1"/>
-    <w:lsdException w:name="heading 9" w:semiHidden="1" w:uiPriority="9" w:unhideWhenUsed="1" w:qFormat="1"/>
-    <w:lsdException w:name="index 1" w:semiHidden="1" w:unhideWhenUsed="1"/>
-    <w:lsdException w:name="index 2" w:semiHidden="1" w:unhideWhenUsed="1"/>
-    <w:lsdException w:name="index 3" w:semiHidden="1" w:unhideWhenUsed="1"/>
-    <w:lsdException w:name="index 4" w:semiHidden="1" w:unhideWhenUsed="1"/>
-    <w:lsdException w:name="index 5" w:semiHidden="1" w:unhideWhenUsed="1"/>
-    <w:lsdException w:name="index 6" w:semiHidden="1" w:unhideWhenUsed="1"/>
-    <w:lsdException w:name="index 7" w:semiHidden="1" w:unhideWhenUsed="1"/>
-    <w:lsdException w:name="index 8" w:semiHidden="1" w:unhideWhenUsed="1"/>
-    <w:lsdException w:name="index 9" w:semiHidden="1" w:unhideWhenUsed="1"/>
-    <w:lsdException w:name="toc 1" w:semiHidden="1" w:uiPriority="39" w:unhideWhenUsed="1"/>
-    <w:lsdException w:name="toc 2" w:semiHidden="1" w:uiPriority="39" w:unhideWhenUsed="1"/>
-    <w:lsdException w:name="toc 3" w:semiHidden="1" w:uiPriority="39" w:unhideWhenUsed="1"/>
-    <w:lsdException w:name="toc 4" w:semiHidden="1" w:uiPriority="39" w:unhideWhenUsed="1"/>
-    <w:lsdException w:name="toc 5" w:semiHidden="1" w:uiPriority="39" w:unhideWhenUsed="1"/>
-    <w:lsdException w:name="toc 6" w:semiHidden="1" w:uiPriority="39" w:unhideWhenUsed="1"/>
-    <w:lsdException w:name="toc 7" w:semiHidden="1" w:uiPriority="39" w:unhideWhenUsed="1"/>
-    <w:lsdException w:name="toc 8" w:semiHidden="1" w:uiPriority="39" w:unhideWhenUsed="1"/>
-    <w:lsdException w:name="toc 9" w:semiHidden="1" w:uiPriority="39" w:unhideWhenUsed="1"/>
-    <w:lsdException w:name="Normal Indent" w:semiHidden="1" w:unhideWhenUsed="1"/>
-    <w:lsdException w:name="footnote text" w:semiHidden="1" w:unhideWhenUsed="1"/>
-    <w:lsdException w:name="annotation text" w:semiHidden="1" w:unhideWhenUsed="1"/>
-    <w:lsdException w:name="header" w:semiHidden="1" w:unhideWhenUsed="1"/>
-    <w:lsdException w:name="footer" w:semiHidden="1" w:unhideWhenUsed="1"/>
-    <w:lsdException w:name="index heading" w:semiHidden="1" w:unhideWhenUsed="1"/>
-    <w:lsdException w:name="caption" w:semiHidden="1" w:uiPriority="35" w:unhideWhenUsed="1" w:qFormat="1"/>
-    <w:lsdException w:name="table of figures" w:semiHidden="1" w:unhideWhenUsed="1"/>
-    <w:lsdException w:name="envelope address" w:semiHidden="1" w:unhideWhenUsed="1"/>
-    <w:lsdException w:name="envelope return" w:semiHidden="1" w:unhideWhenUsed="1"/>
-    <w:lsdException w:name="footnote reference" w:semiHidden="1" w:unhideWhenUsed="1"/>
-    <w:lsdException w:name="annotation reference" w:semiHidden="1" w:unhideWhenUsed="1"/>
-    <w:lsdException w:name="line number" w:semiHidden="1" w:unhideWhenUsed="1"/>
-    <w:lsdException w:name="page number" w:semiHidden="1" w:unhideWhenUsed="1"/>
-    <w:lsdException w:name="endnote reference" w:semiHidden="1" w:unhideWhenUsed="1"/>
-    <w:lsdException w:name="endnote text" w:semiHidden="1" w:unhideWhenUsed="1"/>
-    <w:lsdException w:name="table of authorities" w:semiHidden="1" w:unhideWhenUsed="1"/>
-    <w:lsdException w:name="macro" w:semiHidden="1" w:unhideWhenUsed="1"/>
-    <w:lsdException w:name="toa heading" w:semiHidden="1" w:unhideWhenUsed="1"/>
-    <w:lsdException w:name="List" w:semiHidden="1" w:unhideWhenUsed="1"/>
-    <w:lsdException w:name="List Bullet" w:semiHidden="1" w:unhideWhenUsed="1"/>
-    <w:lsdException w:name="List Number" w:semiHidden="1" w:unhideWhenUsed="1"/>
-    <w:lsdException w:name="List 2" w:semiHidden="1" w:unhideWhenUsed="1"/>
-    <w:lsdException w:name="List 3" w:semiHidden="1" w:unhideWhenUsed="1"/>
-    <w:lsdException w:name="List 4" w:semiHidden="1" w:unhideWhenUsed="1"/>
-    <w:lsdException w:name="List 5" w:semiHidden="1" w:unhideWhenUsed="1"/>
-    <w:lsdException w:name="List Bullet 2" w:semiHidden="1" w:unhideWhenUsed="1"/>
-    <w:lsdException w:name="List Bullet 3" w:semiHidden="1" w:unhideWhenUsed="1"/>
-    <w:lsdException w:name="List Bullet 4" w:semiHidden="1" w:unhideWhenUsed="1"/>
-    <w:lsdException w:name="List Bullet 5" w:semiHidden="1" w:unhideWhenUsed="1"/>
-    <w:lsdException w:name="List Number 2" w:semiHidden="1" w:unhideWhenUsed="1"/>
-    <w:lsdException w:name="List Number 3" w:semiHidden="1" w:unhideWhenUsed="1"/>
-    <w:lsdException w:name="List Number 4" w:semiHidden="1" w:unhideWhenUsed="1"/>
-    <w:lsdException w:name="List Number 5" w:semiHidden="1" w:unhideWhenUsed="1"/>
-    <w:lsdException w:name="Title" w:uiPriority="10" w:qFormat="1"/>
-    <w:lsdException w:name="Closing" w:semiHidden="1" w:unhideWhenUsed="1"/>
-    <w:lsdException w:name="Signature" w:semiHidden="1" w:unhideWhenUsed="1"/>
-    <w:lsdException w:name="Default Paragraph Font" w:semiHidden="1" w:uiPriority="1" w:unhideWhenUsed="1"/>
-    <w:lsdException w:name="Body Text" w:semiHidden="1" w:unhideWhenUsed="1"/>
-    <w:lsdException w:name="Body Text Indent" w:semiHidden="1" w:unhideWhenUsed="1"/>
-    <w:lsdException w:name="List Continue" w:semiHidden="1" w:unhideWhenUsed="1"/>
-    <w:lsdException w:name="List Continue 2" w:semiHidden="1" w:unhideWhenUsed="1"/>
-    <w:lsdException w:name="List Continue 3" w:semiHidden="1" w:unhideWhenUsed="1"/>
-    <w:lsdException w:name="List Continue 4" w:semiHidden="1" w:unhideWhenUsed="1"/>
-    <w:lsdException w:name="List Continue 5" w:semiHidden="1" w:unhideWhenUsed="1"/>
-    <w:lsdException w:name="Message Header" w:semiHidden="1" w:unhideWhenUsed="1"/>
-    <w:lsdException w:name="Subtitle" w:uiPriority="11" w:qFormat="1"/>
-    <w:lsdException w:name="Salutation" w:semiHidden="1" w:unhideWhenUsed="1"/>
-    <w:lsdException w:name="Date" w:semiHidden="1" w:unhideWhenUsed="1"/>
-    <w:lsdException w:name="Body Text First Indent" w:semiHidden="1" w:unhideWhenUsed="1"/>
-    <w:lsdException w:name="Body Text First Indent 2" w:semiHidden="1" w:unhideWhenUsed="1"/>
-    <w:lsdException w:name="Note Heading" w:semiHidden="1" w:unhideWhenUsed="1"/>
-    <w:lsdException w:name="Body Text 2" w:semiHidden="1" w:unhideWhenUsed="1"/>
-    <w:lsdException w:name="Body Text 3" w:semiHidden="1" w:unhideWhenUsed="1"/>
-    <w:lsdException w:name="Body Text Indent 2" w:semiHidden="1" w:unhideWhenUsed="1"/>
-    <w:lsdException w:name="Body Text Indent 3" w:semiHidden="1" w:unhideWhenUsed="1"/>
-    <w:lsdException w:name="Block Text" w:semiHidden="1" w:unhideWhenUsed="1"/>
-    <w:lsdException w:name="Hyperlink" w:semiHidden="1" w:unhideWhenUsed="1"/>
-    <w:lsdException w:name="FollowedHyperlink" w:semiHidden="1" w:unhideWhenUsed="1"/>
-    <w:lsdException w:name="Strong" w:uiPriority="22" w:qFormat="1"/>
-    <w:lsdException w:name="Emphasis" w:uiPriority="20" w:qFormat="1"/>
-    <w:lsdException w:name="Document Map" w:semiHidden="1" w:unhideWhenUsed="1"/>
-    <w:lsdException w:name="Plain Text" w:semiHidden="1" w:unhideWhenUsed="1"/>
-    <w:lsdException w:name="E-mail Signature" w:semiHidden="1" w:unhideWhenUsed="1"/>
-    <w:lsdException w:name="HTML Top of Form" w:semiHidden="1" w:unhideWhenUsed="1"/>
-    <w:lsdException w:name="HTML Bottom of Form" w:semiHidden="1" w:unhideWhenUsed="1"/>
-    <w:lsdException w:name="Normal (Web)" w:semiHidden="1" w:unhideWhenUsed="1"/>
-    <w:lsdException w:name="HTML Acronym" w:semiHidden="1" w:unhideWhenUsed="1"/>
-    <w:lsdException w:name="HTML Address" w:semiHidden="1" w:unhideWhenUsed="1"/>
-    <w:lsdException w:name="HTML Cite" w:semiHidden="1" w:unhideWhenUsed="1"/>
-    <w:lsdException w:name="HTML Code" w:semiHidden="1" w:unhideWhenUsed="1"/>
-    <w:lsdException w:name="HTML Definition" w:semiHidden="1" w:unhideWhenUsed="1"/>
-    <w:lsdException w:name="HTML Keyboard" w:semiHidden="1" w:unhideWhenUsed="1"/>
-    <w:lsdException w:name="HTML Preformatted" w:semiHidden="1" w:unhideWhenUsed="1"/>
-    <w:lsdException w:name="HTML Sample" w:semiHidden="1" w:unhideWhenUsed="1"/>
-    <w:lsdException w:name="HTML Typewriter" w:semiHidden="1" w:unhideWhenUsed="1"/>
-    <w:lsdException w:name="HTML Variable" w:semiHidden="1" w:unhideWhenUsed="1"/>
-    <w:lsdException w:name="Normal Table" w:semiHidden="1" w:unhideWhenUsed="1"/>
-    <w:lsdException w:name="annotation subject" w:semiHidden="1" w:unhideWhenUsed="1"/>
-    <w:lsdException w:name="No List" w:semiHidden="1" w:unhideWhenUsed="1"/>
-    <w:lsdException w:name="Outline List 1" w:semiHidden="1" w:unhideWhenUsed="1"/>
-    <w:lsdException w:name="Outline List 2" w:semiHidden="1" w:unhideWhenUsed="1"/>
-    <w:lsdException w:name="Outline List 3" w:semiHidden="1" w:unhideWhenUsed="1"/>
-    <w:lsdException w:name="Table Simple 1" w:semiHidden="1" w:unhideWhenUsed="1"/>
-    <w:lsdException w:name="Table Simple 2" w:semiHidden="1" w:unhideWhenUsed="1"/>
-    <w:lsdException w:name="Table Simple 3" w:semiHidden="1" w:unhideWhenUsed="1"/>
-    <w:lsdException w:name="Table Classic 1" w:semiHidden="1" w:unhideWhenUsed="1"/>
-    <w:lsdException w:name="Table Classic 2" w:semiHidden="1" w:unhideWhenUsed="1"/>
-    <w:lsdException w:name="Table Classic 3" w:semiHidden="1" w:unhideWhenUsed="1"/>
-    <w:lsdException w:name="Table Classic 4" w:semiHidden="1" w:unhideWhenUsed="1"/>
-    <w:lsdException w:name="Table Colorful 1" w:semiHidden="1" w:unhideWhenUsed="1"/>
-    <w:lsdException w:name="Table Colorful 2" w:semiHidden="1" w:unhideWhenUsed="1"/>
-    <w:lsdException w:name="Table Colorful 3" w:semiHidden="1" w:unhideWhenUsed="1"/>
-    <w:lsdException w:name="Table Columns 1" w:semiHidden="1" w:unhideWhenUsed="1"/>
-    <w:lsdException w:name="Table Columns 2" w:semiHidden="1" w:unhideWhenUsed="1"/>
-    <w:lsdException w:name="Table Columns 3" w:semiHidden="1" w:unhideWhenUsed="1"/>
-    <w:lsdException w:name="Table Columns 4" w:semiHidden="1" w:unhideWhenUsed="1"/>
-    <w:lsdException w:name="Table Columns 5" w:semiHidden="1" w:unhideWhenUsed="1"/>
-    <w:lsdException w:name="Table Grid 1" w:semiHidden="1" w:unhideWhenUsed="1"/>
-    <w:lsdException w:name="Table Grid 2" w:semiHidden="1" w:unhideWhenUsed="1"/>
-    <w:lsdException w:name="Table Grid 3" w:semiHidden="1" w:unhideWhenUsed="1"/>
-    <w:lsdException w:name="Table Grid 4" w:semiHidden="1" w:unhideWhenUsed="1"/>
-    <w:lsdException w:name="Table Grid 5" w:semiHidden="1" w:unhideWhenUsed="1"/>
-    <w:lsdException w:name="Table Grid 6" w:semiHidden="1" w:unhideWhenUsed="1"/>
-    <w:lsdException w:name="Table Grid 7" w:semiHidden="1" w:unhideWhenUsed="1"/>
-    <w:lsdException w:name="Table Grid 8" w:semiHidden="1" w:unhideWhenUsed="1"/>
-    <w:lsdException w:name="Table List 1" w:semiHidden="1" w:unhideWhenUsed="1"/>
-    <w:lsdException w:name="Table List 2" w:semiHidden="1" w:unhideWhenUsed="1"/>
-    <w:lsdException w:name="Table List 3" w:semiHidden="1" w:unhideWhenUsed="1"/>
-    <w:lsdException w:name="Table List 4" w:semiHidden="1" w:unhideWhenUsed="1"/>
-    <w:lsdException w:name="Table List 5" w:semiHidden="1" w:unhideWhenUsed="1"/>
-    <w:lsdException w:name="Table List 6" w:semiHidden="1" w:unhideWhenUsed="1"/>
-    <w:lsdException w:name="Table List 7" w:semiHidden="1" w:unhideWhenUsed="1"/>
-    <w:lsdException w:name="Table List 8" w:semiHidden="1" w:unhideWhenUsed="1"/>
-    <w:lsdException w:name="Table 3D effects 1" w:semiHidden="1" w:unhideWhenUsed="1"/>
-    <w:lsdException w:name="Table 3D effects 2" w:semiHidden="1" w:unhideWhenUsed="1"/>
-    <w:lsdException w:name="Table 3D effects 3" w:semiHidden="1" w:unhideWhenUsed="1"/>
-    <w:lsdException w:name="Table Contemporary" w:semiHidden="1" w:unhideWhenUsed="1"/>
-    <w:lsdException w:name="Table Elegant" w:semiHidden="1" w:unhideWhenUsed="1"/>
-    <w:lsdException w:name="Table Professional" w:semiHidden="1" w:unhideWhenUsed="1"/>
-    <w:lsdException w:name="Table Subtle 1" w:semiHidden="1" w:unhideWhenUsed="1"/>
-    <w:lsdException w:name="Table Subtle 2" w:semiHidden="1" w:unhideWhenUsed="1"/>
-    <w:lsdException w:name="Table Web 1" w:semiHidden="1" w:unhideWhenUsed="1"/>
-    <w:lsdException w:name="Table Web 2" w:semiHidden="1" w:unhideWhenUsed="1"/>
-    <w:lsdException w:name="Table Web 3" w:semiHidden="1" w:unhideWhenUsed="1"/>
-    <w:lsdException w:name="Balloon Text" w:semiHidden="1" w:unhideWhenUsed="1"/>
-    <w:lsdException w:name="Table Grid" w:uiPriority="39"/>
-    <w:lsdException w:name="Table Theme" w:semiHidden="1" w:unhideWhenUsed="1"/>
-    <w:lsdException w:name="Placeholder Text" w:semiHidden="1"/>
-    <w:lsdException w:name="No Spacing" w:uiPriority="1" w:qFormat="1"/>
-    <w:lsdException w:name="Light Shading" w:uiPriority="60"/>
-    <w:lsdException w:name="Light List" w:uiPriority="61"/>
-    <w:lsdException w:name="Light Grid" w:uiPriority="62"/>
-    <w:lsdException w:name="Medium Shading 1" w:uiPriority="63"/>
-    <w:lsdException w:name="Medium Shading 2" w:uiPriority="64"/>
-    <w:lsdException w:name="Medium List 1" w:uiPriority="65"/>
-    <w:lsdException w:name="Medium List 2" w:uiPriority="66"/>
-    <w:lsdException w:name="Medium Grid 1" w:uiPriority="67"/>
-    <w:lsdException w:name="Medium Grid 2" w:uiPriority="68"/>
-    <w:lsdException w:name="Medium Grid 3" w:uiPriority="69"/>
-    <w:lsdException w:name="Dark List" w:uiPriority="70"/>
-    <w:lsdException w:name="Colorful Shading" w:uiPriority="71"/>
-    <w:lsdException w:name="Colorful List" w:uiPriority="72"/>
-    <w:lsdException w:name="Colorful Grid" w:uiPriority="73"/>
-    <w:lsdException w:name="Light Shading Accent 1" w:uiPriority="60"/>
-    <w:lsdException w:name="Light List Accent 1" w:uiPriority="61"/>
-    <w:lsdException w:name="Light Grid Accent 1" w:uiPriority="62"/>
-    <w:lsdException w:name="Medium Shading 1 Accent 1" w:uiPriority="63"/>
-    <w:lsdException w:name="Medium Shading 2 Accent 1" w:uiPriority="64"/>
-    <w:lsdException w:name="Medium List 1 Accent 1" w:uiPriority="65"/>
-    <w:lsdException w:name="Revision" w:semiHidden="1"/>
-    <w:lsdException w:name="List Paragraph" w:uiPriority="34" w:qFormat="1"/>
-    <w:lsdException w:name="Quote" w:uiPriority="29" w:qFormat="1"/>
-    <w:lsdException w:name="Intense Quote" w:uiPriority="30" w:qFormat="1"/>
-    <w:lsdException w:name="Medium List 2 Accent 1" w:uiPriority="66"/>
-    <w:lsdException w:name="Medium Grid 1 Accent 1" w:uiPriority="67"/>
-    <w:lsdException w:name="Medium Grid 2 Accent 1" w:uiPriority="68"/>
-    <w:lsdException w:name="Medium Grid 3 Accent 1" w:uiPriority="69"/>
-    <w:lsdException w:name="Dark List Accent 1" w:uiPriority="70"/>
-    <w:lsdException w:name="Colorful Shading Accent 1" w:uiPriority="71"/>
-    <w:lsdException w:name="Colorful List Accent 1" w:uiPriority="72"/>
-    <w:lsdException w:name="Colorful Grid Accent 1" w:uiPriority="73"/>
-    <w:lsdException w:name="Light Shading Accent 2" w:uiPriority="60"/>
-    <w:lsdException w:name="Light List Accent 2" w:uiPriority="61"/>
-    <w:lsdException w:name="Light Grid Accent 2" w:uiPriority="62"/>
-    <w:lsdException w:name="Medium Shading 1 Accent 2" w:uiPriority="63"/>
-    <w:lsdException w:name="Medium Shading 2 Accent 2" w:uiPriority="64"/>
-    <w:lsdException w:name="Medium List 1 Accent 2" w:uiPriority="65"/>
-    <w:lsdException w:name="Medium List 2 Accent 2" w:uiPriority="66"/>
-    <w:lsdException w:name="Medium Grid 1 Accent 2" w:uiPriority="67"/>
-    <w:lsdException w:name="Medium Grid 2 Accent 2" w:uiPriority="68"/>
-    <w:lsdException w:name="Medium Grid 3 Accent 2" w:uiPriority="69"/>
-    <w:lsdException w:name="Dark List Accent 2" w:uiPriority="70"/>
-    <w:lsdException w:name="Colorful Shading Accent 2" w:uiPriority="71"/>
-    <w:lsdException w:name="Colorful List Accent 2" w:uiPriority="72"/>
-    <w:lsdException w:name="Colorful Grid Accent 2" w:uiPriority="73"/>
-    <w:lsdException w:name="Light Shading Accent 3" w:uiPriority="60"/>
-    <w:lsdException w:name="Light List Accent 3" w:uiPriority="61"/>
-    <w:lsdException w:name="Light Grid Accent 3" w:uiPriority="62"/>
-    <w:lsdException w:name="Medium Shading 1 Accent 3" w:uiPriority="63"/>
-    <w:lsdException w:name="Medium Shading 2 Accent 3" w:uiPriority="64"/>
-    <w:lsdException w:name="Medium List 1 Accent 3" w:uiPriority="65"/>
-    <w:lsdException w:name="Medium List 2 Accent 3" w:uiPriority="66"/>
-    <w:lsdException w:name="Medium Grid 1 Accent 3" w:uiPriority="67"/>
-    <w:lsdException w:name="Medium Grid 2 Accent 3" w:uiPriority="68"/>
-    <w:lsdException w:name="Medium Grid 3 Accent 3" w:uiPriority="69"/>
-    <w:lsdException w:name="Dark List Accent 3" w:uiPriority="70"/>
-    <w:lsdException w:name="Colorful Shading Accent 3" w:uiPriority="71"/>
-    <w:lsdException w:name="Colorful List Accent 3" w:uiPriority="72"/>
-    <w:lsdException w:name="Colorful Grid Accent 3" w:uiPriority="73"/>
-    <w:lsdException w:name="Light Shading Accent 4" w:uiPriority="60"/>
-    <w:lsdException w:name="Light List Accent 4" w:uiPriority="61"/>
-    <w:lsdException w:name="Light Grid Accent 4" w:uiPriority="62"/>
-    <w:lsdException w:name="Medium Shading 1 Accent 4" w:uiPriority="63"/>
-    <w:lsdException w:name="Medium Shading 2 Accent 4" w:uiPriority="64"/>
-    <w:lsdException w:name="Medium List 1 Accent 4" w:uiPriority="65"/>
-    <w:lsdException w:name="Medium List 2 Accent 4" w:uiPriority="66"/>
-    <w:lsdException w:name="Medium Grid 1 Accent 4" w:uiPriority="67"/>
-    <w:lsdException w:name="Medium Grid 2 Accent 4" w:uiPriority="68"/>
-    <w:lsdException w:name="Medium Grid 3 Accent 4" w:uiPriority="69"/>
-    <w:lsdException w:name="Dark List Accent 4" w:uiPriority="70"/>
-    <w:lsdException w:name="Colorful Shading Accent 4" w:uiPriority="71"/>
-    <w:lsdException w:name="Colorful List Accent 4" w:uiPriority="72"/>
-    <w:lsdException w:name="Colorful Grid Accent 4" w:uiPriority="73"/>
-    <w:lsdException w:name="Light Shading Accent 5" w:uiPriority="60"/>
-    <w:lsdException w:name="Light List Accent 5" w:uiPriority="61"/>
-    <w:lsdException w:name="Light Grid Accent 5" w:uiPriority="62"/>
-    <w:lsdException w:name="Medium Shading 1 Accent 5" w:uiPriority="63"/>
-    <w:lsdException w:name="Medium Shading 2 Accent 5" w:uiPriority="64"/>
-    <w:lsdException w:name="Medium List 1 Accent 5" w:uiPriority="65"/>
-    <w:lsdException w:name="Medium List 2 Accent 5" w:uiPriority="66"/>
-    <w:lsdException w:name="Medium Grid 1 Accent 5" w:uiPriority="67"/>
-    <w:lsdException w:name="Medium Grid 2 Accent 5" w:uiPriority="68"/>
-    <w:lsdException w:name="Medium Grid 3 Accent 5" w:uiPriority="69"/>
-    <w:lsdException w:name="Dark List Accent 5" w:uiPriority="70"/>
-    <w:lsdException w:name="Colorful Shading Accent 5" w:uiPriority="71"/>
-    <w:lsdException w:name="Colorful List Accent 5" w:uiPriority="72"/>
-    <w:lsdException w:name="Colorful Grid Accent 5" w:uiPriority="73"/>
-    <w:lsdException w:name="Light Shading Accent 6" w:uiPriority="60"/>
-    <w:lsdException w:name="Light List Accent 6" w:uiPriority="61"/>
-    <w:lsdException w:name="Light Grid Accent 6" w:uiPriority="62"/>
-    <w:lsdException w:name="Medium Shading 1 Accent 6" w:uiPriority="63"/>
-    <w:lsdException w:name="Medium Shading 2 Accent 6" w:uiPriority="64"/>
-    <w:lsdException w:name="Medium List 1 Accent 6" w:uiPriority="65"/>
-    <w:lsdException w:name="Medium List 2 Accent 6" w:uiPriority="66"/>
-    <w:lsdException w:name="Medium Grid 1 Accent 6" w:uiPriority="67"/>
-    <w:lsdException w:name="Medium Grid 2 Accent 6" w:uiPriority="68"/>
-    <w:lsdException w:name="Medium Grid 3 Accent 6" w:uiPriority="69"/>
-    <w:lsdException w:name="Dark List Accent 6" w:uiPriority="70"/>
-    <w:lsdException w:name="Colorful Shading Accent 6" w:uiPriority="71"/>
-    <w:lsdException w:name="Colorful List Accent 6" w:uiPriority="72"/>
-    <w:lsdException w:name="Colorful Grid Accent 6" w:uiPriority="73"/>
-    <w:lsdException w:name="Subtle Emphasis" w:uiPriority="19" w:qFormat="1"/>
-    <w:lsdException w:name="Intense Emphasis" w:uiPriority="21" w:qFormat="1"/>
-    <w:lsdException w:name="Subtle Reference" w:uiPriority="31" w:qFormat="1"/>
-    <w:lsdException w:name="Intense Reference" w:uiPriority="32" w:qFormat="1"/>
-    <w:lsdException w:name="Book Title" w:uiPriority="33" w:qFormat="1"/>
-    <w:lsdException w:name="Bibliography" w:semiHidden="1" w:uiPriority="37" w:unhideWhenUsed="1"/>
-    <w:lsdException w:name="TOC Heading" w:semiHidden="1" w:uiPriority="39" w:unhideWhenUsed="1" w:qFormat="1"/>
-    <w:lsdException w:name="Plain Table 1" w:uiPriority="41"/>
-    <w:lsdException w:name="Plain Table 2" w:uiPriority="42"/>
-    <w:lsdException w:name="Plain Table 3" w:uiPriority="43"/>
-    <w:lsdException w:name="Plain Table 4" w:uiPriority="44"/>
-    <w:lsdException w:name="Plain Table 5" w:uiPriority="45"/>
-    <w:lsdException w:name="Grid Table Light" w:uiPriority="40"/>
-    <w:lsdException w:name="Grid Table 1 Light" w:uiPriority="46"/>
-    <w:lsdException w:name="Grid Table 2" w:uiPriority="47"/>
-    <w:lsdException w:name="Grid Table 3" w:uiPriority="48"/>
-    <w:lsdException w:name="Grid Table 4" w:uiPriority="49"/>
-    <w:lsdException w:name="Grid Table 5 Dark" w:uiPriority="50"/>
-    <w:lsdException w:name="Grid Table 6 Colorful" w:uiPriority="51"/>
-    <w:lsdException w:name="Grid Table 7 Colorful" w:uiPriority="52"/>
-    <w:lsdException w:name="Grid Table 1 Light Accent 1" w:uiPriority="46"/>
-    <w:lsdException w:name="Grid Table 2 Accent 1" w:uiPriority="47"/>
-    <w:lsdException w:name="Grid Table 3 Accent 1" w:uiPriority="48"/>
-    <w:lsdException w:name="Grid Table 4 Accent 1" w:uiPriority="49"/>
-    <w:lsdException w:name="Grid Table 5 Dark Accent 1" w:uiPriority="50"/>
-    <w:lsdException w:name="Grid Table 6 Colorful Accent 1" w:uiPriority="51"/>
-    <w:lsdException w:name="Grid Table 7 Colorful Accent 1" w:uiPriority="52"/>
-    <w:lsdException w:name="Grid Table 1 Light Accent 2" w:uiPriority="46"/>
-    <w:lsdException w:name="Grid Table 2 Accent 2" w:uiPriority="47"/>
-    <w:lsdException w:name="Grid Table 3 Accent 2" w:uiPriority="48"/>
-    <w:lsdException w:name="Grid Table 4 Accent 2" w:uiPriority="49"/>
-    <w:lsdException w:name="Grid Table 5 Dark Accent 2" w:uiPriority="50"/>
-    <w:lsdException w:name="Grid Table 6 Colorful Accent 2" w:uiPriority="51"/>
-    <w:lsdException w:name="Grid Table 7 Colorful Accent 2" w:uiPriority="52"/>
-    <w:lsdException w:name="Grid Table 1 Light Accent 3" w:uiPriority="46"/>
-    <w:lsdException w:name="Grid Table 2 Accent 3" w:uiPriority="47"/>
-    <w:lsdException w:name="Grid Table 3 Accent 3" w:uiPriority="48"/>
-    <w:lsdException w:name="Grid Table 4 Accent 3" w:uiPriority="49"/>
-    <w:lsdException w:name="Grid Table 5 Dark Accent 3" w:uiPriority="50"/>
-    <w:lsdException w:name="Grid Table 6 Colorful Accent 3" w:uiPriority="51"/>
-    <w:lsdException w:name="Grid Table 7 Colorful Accent 3" w:uiPriority="52"/>
-    <w:lsdException w:name="Grid Table 1 Light Accent 4" w:uiPriority="46"/>
-    <w:lsdException w:name="Grid Table 2 Accent 4" w:uiPriority="47"/>
-    <w:lsdException w:name="Grid Table 3 Accent 4" w:uiPriority="48"/>
-    <w:lsdException w:name="Grid Table 4 Accent 4" w:uiPriority="49"/>
-    <w:lsdException w:name="Grid Table 5 Dark Accent 4" w:uiPriority="50"/>
-    <w:lsdException w:name="Grid Table 6 Colorful Accent 4" w:uiPriority="51"/>
-    <w:lsdException w:name="Grid Table 7 Colorful Accent 4" w:uiPriority="52"/>
-    <w:lsdException w:name="Grid Table 1 Light Accent 5" w:uiPriority="46"/>
-    <w:lsdException w:name="Grid Table 2 Accent 5" w:uiPriority="47"/>
-    <w:lsdException w:name="Grid Table 3 Accent 5" w:uiPriority="48"/>
-    <w:lsdException w:name="Grid Table 4 Accent 5" w:uiPriority="49"/>
-    <w:lsdException w:name="Grid Table 5 Dark Accent 5" w:uiPriority="50"/>
-    <w:lsdException w:name="Grid Table 6 Colorful Accent 5" w:uiPriority="51"/>
-    <w:lsdException w:name="Grid Table 7 Colorful Accent 5" w:uiPriority="52"/>
-    <w:lsdException w:name="Grid Table 1 Light Accent 6" w:uiPriority="46"/>
-    <w:lsdException w:name="Grid Table 2 Accent 6" w:uiPriority="47"/>
-    <w:lsdException w:name="Grid Table 3 Accent 6" w:uiPriority="48"/>
-    <w:lsdException w:name="Grid Table 4 Accent 6" w:uiPriority="49"/>
-    <w:lsdException w:name="Grid Table 5 Dark Accent 6" w:uiPriority="50"/>
-    <w:lsdException w:name="Grid Table 6 Colorful Accent 6" w:uiPriority="51"/>
-    <w:lsdException w:name="Grid Table 7 Colorful Accent 6" w:uiPriority="52"/>
-    <w:lsdException w:name="List Table 1 Light" w:uiPriority="46"/>
-    <w:lsdException w:name="List Table 2" w:uiPriority="47"/>
-    <w:lsdException w:name="List Table 3" w:uiPriority="48"/>
-    <w:lsdException w:name="List Table 4" w:uiPriority="49"/>
-    <w:lsdException w:name="List Table 5 Dark" w:uiPriority="50"/>
-    <w:lsdException w:name="List Table 6 Colorful" w:uiPriority="51"/>
-    <w:lsdException w:name="List Table 7 Colorful" w:uiPriority="52"/>
-    <w:lsdException w:name="List Table 1 Light Accent 1" w:uiPriority="46"/>
-    <w:lsdException w:name="List Table 2 Accent 1" w:uiPriority="47"/>
-    <w:lsdException w:name="List Table 3 Accent 1" w:uiPriority="48"/>
-    <w:lsdException w:name="List Table 4 Accent 1" w:uiPriority="49"/>
-    <w:lsdException w:name="List Table 5 Dark Accent 1" w:uiPriority="50"/>
-    <w:lsdException w:name="List Table 6 Colorful Accent 1" w:uiPriority="51"/>
-    <w:lsdException w:name="List Table 7 Colorful Accent 1" w:uiPriority="52"/>
-    <w:lsdException w:name="List Table 1 Light Accent 2" w:uiPriority="46"/>
-    <w:lsdException w:name="List Table 2 Accent 2" w:uiPriority="47"/>
-    <w:lsdException w:name="List Table 3 Accent 2" w:uiPriority="48"/>
-    <w:lsdException w:name="List Table 4 Accent 2" w:uiPriority="49"/>
-    <w:lsdException w:name="List Table 5 Dark Accent 2" w:uiPriority="50"/>
-    <w:lsdException w:name="List Table 6 Colorful Accent 2" w:uiPriority="51"/>
-    <w:lsdException w:name="List Table 7 Colorful Accent 2" w:uiPriority="52"/>
-    <w:lsdException w:name="List Table 1 Light Accent 3" w:uiPriority="46"/>
-    <w:lsdException w:name="List Table 2 Accent 3" w:uiPriority="47"/>
-    <w:lsdException w:name="List Table 3 Accent 3" w:uiPriority="48"/>
-    <w:lsdException w:name="List Table 4 Accent 3" w:uiPriority="49"/>
-    <w:lsdException w:name="List Table 5 Dark Accent 3" w:uiPriority="50"/>
-    <w:lsdException w:name="List Table 6 Colorful Accent 3" w:uiPriority="51"/>
-    <w:lsdException w:name="List Table 7 Colorful Accent 3" w:uiPriority="52"/>
-    <w:lsdException w:name="List Table 1 Light Accent 4" w:uiPriority="46"/>
-    <w:lsdException w:name="List Table 2 Accent 4" w:uiPriority="47"/>
-    <w:lsdException w:name="List Table 3 Accent 4" w:uiPriority="48"/>
-    <w:lsdException w:name="List Table 4 Accent 4" w:uiPriority="49"/>
-    <w:lsdException w:name="List Table 5 Dark Accent 4" w:uiPriority="50"/>
-    <w:lsdException w:name="List Table 6 Colorful Accent 4" w:uiPriority="51"/>
-    <w:lsdException w:name="List Table 7 Colorful Accent 4" w:uiPriority="52"/>
-    <w:lsdException w:name="List Table 1 Light Accent 5" w:uiPriority="46"/>
-    <w:lsdException w:name="List Table 2 Accent 5" w:uiPriority="47"/>
-    <w:lsdException w:name="List Table 3 Accent 5" w:uiPriority="48"/>
-    <w:lsdException w:name="List Table 4 Accent 5" w:uiPriority="49"/>
-    <w:lsdException w:name="List Table 5 Dark Accent 5" w:uiPriority="50"/>
-    <w:lsdException w:name="List Table 6 Colorful Accent 5" w:uiPriority="51"/>
-    <w:lsdException w:name="List Table 7 Colorful Accent 5" w:uiPriority="52"/>
-    <w:lsdException w:name="List Table 1 Light Accent 6" w:uiPriority="46"/>
-    <w:lsdException w:name="List Table 2 Accent 6" w:uiPriority="47"/>
-    <w:lsdException w:name="List Table 3 Accent 6" w:uiPriority="48"/>
-    <w:lsdException w:name="List Table 4 Accent 6" w:uiPriority="49"/>
-    <w:lsdException w:name="List Table 5 Dark Accent 6" w:uiPriority="50"/>
-    <w:lsdException w:name="List Table 6 Colorful Accent 6" w:uiPriority="51"/>
-    <w:lsdException w:name="List Table 7 Colorful Accent 6" w:uiPriority="52"/>
-  </w:latentStyles>
-  <w:style w:type="paragraph" w:default="1" w:styleId="Normal">
-    <w:name w:val="Normal"/>
-    <w:qFormat/>
-  </w:style>
-  <w:style w:type="character" w:default="1" w:styleId="DefaultParagraphFont">
-    <w:name w:val="Default Paragraph Font"/>
-    <w:uiPriority w:val="1"/>
-    <w:semiHidden/>
-    <w:unhideWhenUsed/>
-  </w:style>
-  <w:style w:type="table" w:default="1" w:styleId="TableNormal">
-    <w:name w:val="Normal Table"/>
-    <w:uiPriority w:val="99"/>
-    <w:semiHidden/>
-    <w:unhideWhenUsed/>
-    <w:tblPr>
-      <w:tblInd w:w="0" w:type="dxa"/>
-      <w:tblCellMar>
-        <w:top w:w="0" w:type="dxa"/>
-        <w:left w:w="108" w:type="dxa"/>
-        <w:bottom w:w="0" w:type="dxa"/>
-        <w:right w:w="108" w:type="dxa"/>
-      </w:tblCellMar>
-    </w:tblPr>
-  </w:style>
-  <w:style w:type="numbering" w:default="1" w:styleId="NoList">
-    <w:name w:val="No List"/>
-    <w:uiPriority w:val="99"/>
-    <w:semiHidden/>
-    <w:unhideWhenUsed/>
-  </w:style>
-  <w:style w:type="character" w:styleId="PlaceholderText">
-    <w:name w:val="Placeholder Text"/>
-    <w:basedOn w:val="DefaultParagraphFont"/>
-    <w:uiPriority w:val="99"/>
-    <w:semiHidden/>
-    <w:rsid w:val="00A63454"/>
-    <w:rPr>
-      <w:color w:val="808080"/>
-    </w:rPr>
-  </w:style>
-</w:styles>
-</file>
-
-<file path=word/glossary/webSettings.xml><?xml version="1.0" encoding="utf-8"?>
-<w:webSettings xmlns:mc="http://schemas.openxmlformats.org/markup-compatibility/2006" xmlns:r="http://schemas.openxmlformats.org/officeDocument/2006/relationships" xmlns:w="http://schemas.openxmlformats.org/wordprocessingml/2006/main" xmlns:w14="http://schemas.microsoft.com/office/word/2010/wordml" xmlns:w15="http://schemas.microsoft.com/office/word/2012/wordml" xmlns:w16se="http://schemas.microsoft.com/office/word/2015/wordml/symex" mc:Ignorable="w14 w15 w16se">
-  <w:optimizeForBrowser/>
-  <w:allowPNG/>
-</w:webSettings>
-</file>
-
 <file path=word/theme/theme1.xml><?xml version="1.0" encoding="utf-8"?>
 <a:theme xmlns:a="http://schemas.openxmlformats.org/drawingml/2006/main" name="Office Theme">
   <a:themeElements>
@@ -20883,7 +21046,7 @@
 </file>
 
 <file path=customXml/itemProps1.xml><?xml version="1.0" encoding="utf-8"?>
-<ds:datastoreItem xmlns:ds="http://schemas.openxmlformats.org/officeDocument/2006/customXml" ds:itemID="{B232FB2F-8798-4381-8F1C-89FDF15C9DAC}">
+<ds:datastoreItem xmlns:ds="http://schemas.openxmlformats.org/officeDocument/2006/customXml" ds:itemID="{1D6A5E0C-9B8E-4E6A-8CA2-F7DA1641F6D7}">
   <ds:schemaRefs>
     <ds:schemaRef ds:uri="http://schemas.openxmlformats.org/officeDocument/2006/bibliography"/>
   </ds:schemaRefs>

</xml_diff>